<commit_message>
Revert "AFFARS & AFARS for D9"
This reverts commit df4e20d3ed29d67626afdb9c3abe3c4df3f28626.
</commit_message>
<xml_diff>
--- a/AFFARS/SOURCE/msword/AFFARS-PART-5315.docx
+++ b/AFFARS/SOURCE/msword/AFFARS-PART-5315.docx
@@ -1,6 +1,6 @@
 
 <file path=word/document.xml><?xml version="1.0" encoding="utf-8"?>
-<w:document xmlns:wpc="http://schemas.microsoft.com/office/word/2010/wordprocessingCanvas" xmlns:cx="http://schemas.microsoft.com/office/drawing/2014/chartex" xmlns:cx1="http://schemas.microsoft.com/office/drawing/2015/9/8/chartex" xmlns:cx2="http://schemas.microsoft.com/office/drawing/2015/10/21/chartex" xmlns:cx3="http://schemas.microsoft.com/office/drawing/2016/5/9/chartex" xmlns:cx4="http://schemas.microsoft.com/office/drawing/2016/5/10/chartex" xmlns:cx5="http://schemas.microsoft.com/office/drawing/2016/5/11/chartex" xmlns:cx6="http://schemas.microsoft.com/office/drawing/2016/5/12/chartex" xmlns:cx7="http://schemas.microsoft.com/office/drawing/2016/5/13/chartex" xmlns:cx8="http://schemas.microsoft.com/office/drawing/2016/5/14/chartex" xmlns:mc="http://schemas.openxmlformats.org/markup-compatibility/2006" xmlns:aink="http://schemas.microsoft.com/office/drawing/2016/ink" xmlns:am3d="http://schemas.microsoft.com/office/drawing/2017/model3d" xmlns:o="urn:schemas-microsoft-com:office:office" xmlns:r="http://schemas.openxmlformats.org/officeDocument/2006/relationships" xmlns:m="http://schemas.openxmlformats.org/officeDocument/2006/math" xmlns:v="urn:schemas-microsoft-com:vml" xmlns:wp14="http://schemas.microsoft.com/office/word/2010/wordprocessingDrawing" xmlns:wp="http://schemas.openxmlformats.org/drawingml/2006/wordprocessingDrawing" xmlns:w10="urn:schemas-microsoft-com:office:word" xmlns:w="http://schemas.openxmlformats.org/wordprocessingml/2006/main" xmlns:w14="http://schemas.microsoft.com/office/word/2010/wordml" xmlns:w15="http://schemas.microsoft.com/office/word/2012/wordml" xmlns:w16cex="http://schemas.microsoft.com/office/word/2018/wordml/cex" xmlns:w16cid="http://schemas.microsoft.com/office/word/2016/wordml/cid" xmlns:w16="http://schemas.microsoft.com/office/word/2018/wordml" xmlns:w16sdtdh="http://schemas.microsoft.com/office/word/2020/wordml/sdtdatahash" xmlns:w16se="http://schemas.microsoft.com/office/word/2015/wordml/symex" xmlns:wpg="http://schemas.microsoft.com/office/word/2010/wordprocessingGroup" xmlns:wpi="http://schemas.microsoft.com/office/word/2010/wordprocessingInk" xmlns:wne="http://schemas.microsoft.com/office/word/2006/wordml" xmlns:wps="http://schemas.microsoft.com/office/word/2010/wordprocessingShape" mc:Ignorable="w14 w15 w16se w16cid w16 w16cex w16sdtdh wp14">
+<w:document xmlns:wpc="http://schemas.microsoft.com/office/word/2010/wordprocessingCanvas" xmlns:cx="http://schemas.microsoft.com/office/drawing/2014/chartex" xmlns:cx1="http://schemas.microsoft.com/office/drawing/2015/9/8/chartex" xmlns:mc="http://schemas.openxmlformats.org/markup-compatibility/2006" xmlns:o="urn:schemas-microsoft-com:office:office" xmlns:r="http://schemas.openxmlformats.org/officeDocument/2006/relationships" xmlns:m="http://schemas.openxmlformats.org/officeDocument/2006/math" xmlns:v="urn:schemas-microsoft-com:vml" xmlns:wp14="http://schemas.microsoft.com/office/word/2010/wordprocessingDrawing" xmlns:wp="http://schemas.openxmlformats.org/drawingml/2006/wordprocessingDrawing" xmlns:w10="urn:schemas-microsoft-com:office:word" xmlns:w="http://schemas.openxmlformats.org/wordprocessingml/2006/main" xmlns:w14="http://schemas.microsoft.com/office/word/2010/wordml" xmlns:w15="http://schemas.microsoft.com/office/word/2012/wordml" xmlns:w16se="http://schemas.microsoft.com/office/word/2015/wordml/symex" xmlns:wpg="http://schemas.microsoft.com/office/word/2010/wordprocessingGroup" xmlns:wpi="http://schemas.microsoft.com/office/word/2010/wordprocessingInk" xmlns:wne="http://schemas.microsoft.com/office/word/2006/wordml" xmlns:wps="http://schemas.microsoft.com/office/word/2010/wordprocessingShape" mc:Ignorable="w14 w15 w16se wp14">
   <w:body>
     <w:p>
       <w:pPr>
@@ -14,15 +14,14 @@
       </w:pPr>
       <w:bookmarkStart w:id="0" w:name="_Toc76043080"/>
       <w:bookmarkStart w:id="1" w:name="_Toc76043210"/>
-      <w:bookmarkStart w:id="2" w:name="_Toc82182528"/>
-      <w:bookmarkStart w:id="3" w:name="_Toc408110486"/>
-      <w:bookmarkStart w:id="4" w:name="_Toc346619184"/>
-      <w:bookmarkStart w:id="5" w:name="_Toc346619497"/>
-      <w:bookmarkStart w:id="6" w:name="_Toc350254333"/>
-      <w:bookmarkStart w:id="7" w:name="_Toc350255295"/>
-      <w:bookmarkStart w:id="8" w:name="_Toc350256151"/>
-      <w:bookmarkStart w:id="9" w:name="_Toc350583139"/>
-      <w:bookmarkStart w:id="10" w:name="_Toc351650552"/>
+      <w:bookmarkStart w:id="2" w:name="_Toc408110486"/>
+      <w:bookmarkStart w:id="3" w:name="_Toc346619184"/>
+      <w:bookmarkStart w:id="4" w:name="_Toc346619497"/>
+      <w:bookmarkStart w:id="5" w:name="_Toc350254333"/>
+      <w:bookmarkStart w:id="6" w:name="_Toc350255295"/>
+      <w:bookmarkStart w:id="7" w:name="_Toc350256151"/>
+      <w:bookmarkStart w:id="8" w:name="_Toc350583139"/>
+      <w:bookmarkStart w:id="9" w:name="_Toc351650552"/>
       <w:r>
         <w:rPr>
           <w:sz w:val="28"/>
@@ -40,7 +39,6 @@
       </w:r>
       <w:bookmarkEnd w:id="0"/>
       <w:bookmarkEnd w:id="1"/>
-      <w:bookmarkEnd w:id="2"/>
     </w:p>
     <w:p>
       <w:pPr>
@@ -77,15 +75,24 @@
           <w:i/>
           <w:iCs/>
         </w:rPr>
-        <w:t xml:space="preserve">26 </w:t>
+        <w:t>26</w:t>
       </w:r>
       <w:r>
         <w:rPr>
           <w:i/>
           <w:iCs/>
         </w:rPr>
+        <w:t xml:space="preserve"> </w:t>
+      </w:r>
+      <w:r>
+        <w:rPr>
+          <w:i/>
+          <w:iCs/>
+        </w:rPr>
         <w:t>Jul 21</w:t>
       </w:r>
+      <w:bookmarkStart w:id="10" w:name="_GoBack"/>
+      <w:bookmarkEnd w:id="10"/>
     </w:p>
     <w:sdt>
       <w:sdtPr>
@@ -103,13 +110,9 @@
       </w:sdtPr>
       <w:sdtEndPr>
         <w:rPr>
-          <w:rFonts w:asciiTheme="majorHAnsi" w:eastAsiaTheme="majorEastAsia" w:hAnsiTheme="majorHAnsi" w:cstheme="majorBidi"/>
           <w:b/>
           <w:bCs/>
           <w:noProof/>
-          <w:color w:val="365F91" w:themeColor="accent1" w:themeShade="BF"/>
-          <w:sz w:val="32"/>
-          <w:szCs w:val="32"/>
         </w:rPr>
       </w:sdtEndPr>
       <w:sdtContent>
@@ -130,7 +133,7 @@
             <w:fldChar w:fldCharType="begin"/>
           </w:r>
           <w:r>
-            <w:instrText xml:space="preserve"> TOC \n \h \z \u \t "Heading 1,1,Heading 2,2,Heading 3,3" </w:instrText>
+            <w:instrText xml:space="preserve"> TOC \o "1-3" \h \z \u </w:instrText>
           </w:r>
           <w:r>
             <w:fldChar w:fldCharType="separate"/>
@@ -149,7 +152,7 @@
               <w:szCs w:val="22"/>
             </w:rPr>
           </w:pPr>
-          <w:hyperlink w:anchor="_Toc82182529" w:history="1">
+          <w:hyperlink w:anchor="_Toc76043211" w:history="1">
             <w:r>
               <w:rPr>
                 <w:rStyle w:val="Hyperlink"/>
@@ -157,6 +160,54 @@
                 <w:noProof/>
               </w:rPr>
               <w:t>SUBPART 5315.2 — SOLICITATION AND RECEIPT OF PROPOSALS AND INFORMATION</w:t>
+            </w:r>
+            <w:r>
+              <w:rPr>
+                <w:noProof/>
+                <w:webHidden/>
+              </w:rPr>
+              <w:tab/>
+            </w:r>
+            <w:r>
+              <w:rPr>
+                <w:noProof/>
+                <w:webHidden/>
+              </w:rPr>
+              <w:fldChar w:fldCharType="begin"/>
+            </w:r>
+            <w:r>
+              <w:rPr>
+                <w:noProof/>
+                <w:webHidden/>
+              </w:rPr>
+              <w:instrText xml:space="preserve"> PAGEREF _Toc76043211 \h </w:instrText>
+            </w:r>
+            <w:r>
+              <w:rPr>
+                <w:noProof/>
+                <w:webHidden/>
+              </w:rPr>
+            </w:r>
+            <w:r>
+              <w:rPr>
+                <w:noProof/>
+                <w:webHidden/>
+              </w:rPr>
+              <w:fldChar w:fldCharType="separate"/>
+            </w:r>
+            <w:r>
+              <w:rPr>
+                <w:noProof/>
+                <w:webHidden/>
+              </w:rPr>
+              <w:t>2</w:t>
+            </w:r>
+            <w:r>
+              <w:rPr>
+                <w:noProof/>
+                <w:webHidden/>
+              </w:rPr>
+              <w:fldChar w:fldCharType="end"/>
             </w:r>
           </w:hyperlink>
         </w:p>
@@ -173,7 +224,7 @@
               <w:szCs w:val="22"/>
             </w:rPr>
           </w:pPr>
-          <w:hyperlink w:anchor="_Toc82182530" w:history="1">
+          <w:hyperlink w:anchor="_Toc76043212" w:history="1">
             <w:r>
               <w:rPr>
                 <w:rStyle w:val="Hyperlink"/>
@@ -181,6 +232,54 @@
                 <w:noProof/>
               </w:rPr>
               <w:t>SUBPART 5315.3 — SOURCE SELECTION</w:t>
+            </w:r>
+            <w:r>
+              <w:rPr>
+                <w:noProof/>
+                <w:webHidden/>
+              </w:rPr>
+              <w:tab/>
+            </w:r>
+            <w:r>
+              <w:rPr>
+                <w:noProof/>
+                <w:webHidden/>
+              </w:rPr>
+              <w:fldChar w:fldCharType="begin"/>
+            </w:r>
+            <w:r>
+              <w:rPr>
+                <w:noProof/>
+                <w:webHidden/>
+              </w:rPr>
+              <w:instrText xml:space="preserve"> PAGEREF _Toc76043212 \h </w:instrText>
+            </w:r>
+            <w:r>
+              <w:rPr>
+                <w:noProof/>
+                <w:webHidden/>
+              </w:rPr>
+            </w:r>
+            <w:r>
+              <w:rPr>
+                <w:noProof/>
+                <w:webHidden/>
+              </w:rPr>
+              <w:fldChar w:fldCharType="separate"/>
+            </w:r>
+            <w:r>
+              <w:rPr>
+                <w:noProof/>
+                <w:webHidden/>
+              </w:rPr>
+              <w:t>2</w:t>
+            </w:r>
+            <w:r>
+              <w:rPr>
+                <w:noProof/>
+                <w:webHidden/>
+              </w:rPr>
+              <w:fldChar w:fldCharType="end"/>
             </w:r>
           </w:hyperlink>
         </w:p>
@@ -197,7 +296,7 @@
               <w:szCs w:val="22"/>
             </w:rPr>
           </w:pPr>
-          <w:hyperlink w:anchor="_Toc82182531" w:history="1">
+          <w:hyperlink w:anchor="_Toc76043213" w:history="1">
             <w:r>
               <w:rPr>
                 <w:rStyle w:val="Hyperlink"/>
@@ -205,6 +304,54 @@
                 <w:noProof/>
               </w:rPr>
               <w:t>5315.300   Scope of Subpart</w:t>
+            </w:r>
+            <w:r>
+              <w:rPr>
+                <w:noProof/>
+                <w:webHidden/>
+              </w:rPr>
+              <w:tab/>
+            </w:r>
+            <w:r>
+              <w:rPr>
+                <w:noProof/>
+                <w:webHidden/>
+              </w:rPr>
+              <w:fldChar w:fldCharType="begin"/>
+            </w:r>
+            <w:r>
+              <w:rPr>
+                <w:noProof/>
+                <w:webHidden/>
+              </w:rPr>
+              <w:instrText xml:space="preserve"> PAGEREF _Toc76043213 \h </w:instrText>
+            </w:r>
+            <w:r>
+              <w:rPr>
+                <w:noProof/>
+                <w:webHidden/>
+              </w:rPr>
+            </w:r>
+            <w:r>
+              <w:rPr>
+                <w:noProof/>
+                <w:webHidden/>
+              </w:rPr>
+              <w:fldChar w:fldCharType="separate"/>
+            </w:r>
+            <w:r>
+              <w:rPr>
+                <w:noProof/>
+                <w:webHidden/>
+              </w:rPr>
+              <w:t>2</w:t>
+            </w:r>
+            <w:r>
+              <w:rPr>
+                <w:noProof/>
+                <w:webHidden/>
+              </w:rPr>
+              <w:fldChar w:fldCharType="end"/>
             </w:r>
           </w:hyperlink>
         </w:p>
@@ -221,13 +368,61 @@
               <w:szCs w:val="22"/>
             </w:rPr>
           </w:pPr>
-          <w:hyperlink w:anchor="_Toc82182532" w:history="1">
+          <w:hyperlink w:anchor="_Toc76043214" w:history="1">
             <w:r>
               <w:rPr>
                 <w:rStyle w:val="Hyperlink"/>
                 <w:noProof/>
               </w:rPr>
               <w:t>5315.371-4   Exceptions</w:t>
+            </w:r>
+            <w:r>
+              <w:rPr>
+                <w:noProof/>
+                <w:webHidden/>
+              </w:rPr>
+              <w:tab/>
+            </w:r>
+            <w:r>
+              <w:rPr>
+                <w:noProof/>
+                <w:webHidden/>
+              </w:rPr>
+              <w:fldChar w:fldCharType="begin"/>
+            </w:r>
+            <w:r>
+              <w:rPr>
+                <w:noProof/>
+                <w:webHidden/>
+              </w:rPr>
+              <w:instrText xml:space="preserve"> PAGEREF _Toc76043214 \h </w:instrText>
+            </w:r>
+            <w:r>
+              <w:rPr>
+                <w:noProof/>
+                <w:webHidden/>
+              </w:rPr>
+            </w:r>
+            <w:r>
+              <w:rPr>
+                <w:noProof/>
+                <w:webHidden/>
+              </w:rPr>
+              <w:fldChar w:fldCharType="separate"/>
+            </w:r>
+            <w:r>
+              <w:rPr>
+                <w:noProof/>
+                <w:webHidden/>
+              </w:rPr>
+              <w:t>2</w:t>
+            </w:r>
+            <w:r>
+              <w:rPr>
+                <w:noProof/>
+                <w:webHidden/>
+              </w:rPr>
+              <w:fldChar w:fldCharType="end"/>
             </w:r>
           </w:hyperlink>
         </w:p>
@@ -244,13 +439,61 @@
               <w:szCs w:val="22"/>
             </w:rPr>
           </w:pPr>
-          <w:hyperlink w:anchor="_Toc82182533" w:history="1">
+          <w:hyperlink w:anchor="_Toc76043215" w:history="1">
             <w:r>
               <w:rPr>
                 <w:rStyle w:val="Hyperlink"/>
                 <w:noProof/>
               </w:rPr>
               <w:t>5315.371-5   Waiver</w:t>
+            </w:r>
+            <w:r>
+              <w:rPr>
+                <w:noProof/>
+                <w:webHidden/>
+              </w:rPr>
+              <w:tab/>
+            </w:r>
+            <w:r>
+              <w:rPr>
+                <w:noProof/>
+                <w:webHidden/>
+              </w:rPr>
+              <w:fldChar w:fldCharType="begin"/>
+            </w:r>
+            <w:r>
+              <w:rPr>
+                <w:noProof/>
+                <w:webHidden/>
+              </w:rPr>
+              <w:instrText xml:space="preserve"> PAGEREF _Toc76043215 \h </w:instrText>
+            </w:r>
+            <w:r>
+              <w:rPr>
+                <w:noProof/>
+                <w:webHidden/>
+              </w:rPr>
+            </w:r>
+            <w:r>
+              <w:rPr>
+                <w:noProof/>
+                <w:webHidden/>
+              </w:rPr>
+              <w:fldChar w:fldCharType="separate"/>
+            </w:r>
+            <w:r>
+              <w:rPr>
+                <w:noProof/>
+                <w:webHidden/>
+              </w:rPr>
+              <w:t>2</w:t>
+            </w:r>
+            <w:r>
+              <w:rPr>
+                <w:noProof/>
+                <w:webHidden/>
+              </w:rPr>
+              <w:fldChar w:fldCharType="end"/>
             </w:r>
           </w:hyperlink>
         </w:p>
@@ -267,7 +510,7 @@
               <w:szCs w:val="22"/>
             </w:rPr>
           </w:pPr>
-          <w:hyperlink w:anchor="_Toc82182534" w:history="1">
+          <w:hyperlink w:anchor="_Toc76043216" w:history="1">
             <w:r>
               <w:rPr>
                 <w:rStyle w:val="Hyperlink"/>
@@ -275,6 +518,54 @@
                 <w:noProof/>
               </w:rPr>
               <w:t>SUBPART 5315.4 — CONTRACT PRICING</w:t>
+            </w:r>
+            <w:r>
+              <w:rPr>
+                <w:noProof/>
+                <w:webHidden/>
+              </w:rPr>
+              <w:tab/>
+            </w:r>
+            <w:r>
+              <w:rPr>
+                <w:noProof/>
+                <w:webHidden/>
+              </w:rPr>
+              <w:fldChar w:fldCharType="begin"/>
+            </w:r>
+            <w:r>
+              <w:rPr>
+                <w:noProof/>
+                <w:webHidden/>
+              </w:rPr>
+              <w:instrText xml:space="preserve"> PAGEREF _Toc76043216 \h </w:instrText>
+            </w:r>
+            <w:r>
+              <w:rPr>
+                <w:noProof/>
+                <w:webHidden/>
+              </w:rPr>
+            </w:r>
+            <w:r>
+              <w:rPr>
+                <w:noProof/>
+                <w:webHidden/>
+              </w:rPr>
+              <w:fldChar w:fldCharType="separate"/>
+            </w:r>
+            <w:r>
+              <w:rPr>
+                <w:noProof/>
+                <w:webHidden/>
+              </w:rPr>
+              <w:t>3</w:t>
+            </w:r>
+            <w:r>
+              <w:rPr>
+                <w:noProof/>
+                <w:webHidden/>
+              </w:rPr>
+              <w:fldChar w:fldCharType="end"/>
             </w:r>
           </w:hyperlink>
         </w:p>
@@ -291,13 +582,61 @@
               <w:szCs w:val="22"/>
             </w:rPr>
           </w:pPr>
-          <w:hyperlink w:anchor="_Toc82182535" w:history="1">
+          <w:hyperlink w:anchor="_Toc76043217" w:history="1">
             <w:r>
               <w:rPr>
                 <w:rStyle w:val="Hyperlink"/>
                 <w:noProof/>
               </w:rPr>
               <w:t>5315.400 (S-90)</w:t>
+            </w:r>
+            <w:r>
+              <w:rPr>
+                <w:noProof/>
+                <w:webHidden/>
+              </w:rPr>
+              <w:tab/>
+            </w:r>
+            <w:r>
+              <w:rPr>
+                <w:noProof/>
+                <w:webHidden/>
+              </w:rPr>
+              <w:fldChar w:fldCharType="begin"/>
+            </w:r>
+            <w:r>
+              <w:rPr>
+                <w:noProof/>
+                <w:webHidden/>
+              </w:rPr>
+              <w:instrText xml:space="preserve"> PAGEREF _Toc76043217 \h </w:instrText>
+            </w:r>
+            <w:r>
+              <w:rPr>
+                <w:noProof/>
+                <w:webHidden/>
+              </w:rPr>
+            </w:r>
+            <w:r>
+              <w:rPr>
+                <w:noProof/>
+                <w:webHidden/>
+              </w:rPr>
+              <w:fldChar w:fldCharType="separate"/>
+            </w:r>
+            <w:r>
+              <w:rPr>
+                <w:noProof/>
+                <w:webHidden/>
+              </w:rPr>
+              <w:t>3</w:t>
+            </w:r>
+            <w:r>
+              <w:rPr>
+                <w:noProof/>
+                <w:webHidden/>
+              </w:rPr>
+              <w:fldChar w:fldCharType="end"/>
             </w:r>
           </w:hyperlink>
         </w:p>
@@ -314,7 +653,7 @@
               <w:szCs w:val="22"/>
             </w:rPr>
           </w:pPr>
-          <w:hyperlink w:anchor="_Toc82182536" w:history="1">
+          <w:hyperlink w:anchor="_Toc76043218" w:history="1">
             <w:r>
               <w:rPr>
                 <w:rStyle w:val="Hyperlink"/>
@@ -329,6 +668,54 @@
                 <w:noProof/>
               </w:rPr>
               <w:t>(10 U.S.C. 2306a and 41 U.S.C., Chapter 35)</w:t>
+            </w:r>
+            <w:r>
+              <w:rPr>
+                <w:noProof/>
+                <w:webHidden/>
+              </w:rPr>
+              <w:tab/>
+            </w:r>
+            <w:r>
+              <w:rPr>
+                <w:noProof/>
+                <w:webHidden/>
+              </w:rPr>
+              <w:fldChar w:fldCharType="begin"/>
+            </w:r>
+            <w:r>
+              <w:rPr>
+                <w:noProof/>
+                <w:webHidden/>
+              </w:rPr>
+              <w:instrText xml:space="preserve"> PAGEREF _Toc76043218 \h </w:instrText>
+            </w:r>
+            <w:r>
+              <w:rPr>
+                <w:noProof/>
+                <w:webHidden/>
+              </w:rPr>
+            </w:r>
+            <w:r>
+              <w:rPr>
+                <w:noProof/>
+                <w:webHidden/>
+              </w:rPr>
+              <w:fldChar w:fldCharType="separate"/>
+            </w:r>
+            <w:r>
+              <w:rPr>
+                <w:noProof/>
+                <w:webHidden/>
+              </w:rPr>
+              <w:t>3</w:t>
+            </w:r>
+            <w:r>
+              <w:rPr>
+                <w:noProof/>
+                <w:webHidden/>
+              </w:rPr>
+              <w:fldChar w:fldCharType="end"/>
             </w:r>
           </w:hyperlink>
         </w:p>
@@ -345,13 +732,61 @@
               <w:szCs w:val="22"/>
             </w:rPr>
           </w:pPr>
-          <w:hyperlink w:anchor="_Toc82182537" w:history="1">
+          <w:hyperlink w:anchor="_Toc76043219" w:history="1">
             <w:r>
               <w:rPr>
                 <w:rStyle w:val="Hyperlink"/>
                 <w:noProof/>
               </w:rPr>
               <w:t>5315.403-3   Requiring Data Other Than Certified Cost or Pricing Data</w:t>
+            </w:r>
+            <w:r>
+              <w:rPr>
+                <w:noProof/>
+                <w:webHidden/>
+              </w:rPr>
+              <w:tab/>
+            </w:r>
+            <w:r>
+              <w:rPr>
+                <w:noProof/>
+                <w:webHidden/>
+              </w:rPr>
+              <w:fldChar w:fldCharType="begin"/>
+            </w:r>
+            <w:r>
+              <w:rPr>
+                <w:noProof/>
+                <w:webHidden/>
+              </w:rPr>
+              <w:instrText xml:space="preserve"> PAGEREF _Toc76043219 \h </w:instrText>
+            </w:r>
+            <w:r>
+              <w:rPr>
+                <w:noProof/>
+                <w:webHidden/>
+              </w:rPr>
+            </w:r>
+            <w:r>
+              <w:rPr>
+                <w:noProof/>
+                <w:webHidden/>
+              </w:rPr>
+              <w:fldChar w:fldCharType="separate"/>
+            </w:r>
+            <w:r>
+              <w:rPr>
+                <w:noProof/>
+                <w:webHidden/>
+              </w:rPr>
+              <w:t>4</w:t>
+            </w:r>
+            <w:r>
+              <w:rPr>
+                <w:noProof/>
+                <w:webHidden/>
+              </w:rPr>
+              <w:fldChar w:fldCharType="end"/>
             </w:r>
           </w:hyperlink>
         </w:p>
@@ -368,13 +803,61 @@
               <w:szCs w:val="22"/>
             </w:rPr>
           </w:pPr>
-          <w:hyperlink w:anchor="_Toc82182538" w:history="1">
+          <w:hyperlink w:anchor="_Toc76043220" w:history="1">
             <w:r>
               <w:rPr>
                 <w:rStyle w:val="Hyperlink"/>
                 <w:noProof/>
               </w:rPr>
               <w:t>5315.403-4 Requiring Certified Cost or Pricing Data (10 U.S.C. 2306a and 41 U.S.C., Chapter 35)</w:t>
+            </w:r>
+            <w:r>
+              <w:rPr>
+                <w:noProof/>
+                <w:webHidden/>
+              </w:rPr>
+              <w:tab/>
+            </w:r>
+            <w:r>
+              <w:rPr>
+                <w:noProof/>
+                <w:webHidden/>
+              </w:rPr>
+              <w:fldChar w:fldCharType="begin"/>
+            </w:r>
+            <w:r>
+              <w:rPr>
+                <w:noProof/>
+                <w:webHidden/>
+              </w:rPr>
+              <w:instrText xml:space="preserve"> PAGEREF _Toc76043220 \h </w:instrText>
+            </w:r>
+            <w:r>
+              <w:rPr>
+                <w:noProof/>
+                <w:webHidden/>
+              </w:rPr>
+            </w:r>
+            <w:r>
+              <w:rPr>
+                <w:noProof/>
+                <w:webHidden/>
+              </w:rPr>
+              <w:fldChar w:fldCharType="separate"/>
+            </w:r>
+            <w:r>
+              <w:rPr>
+                <w:noProof/>
+                <w:webHidden/>
+              </w:rPr>
+              <w:t>4</w:t>
+            </w:r>
+            <w:r>
+              <w:rPr>
+                <w:noProof/>
+                <w:webHidden/>
+              </w:rPr>
+              <w:fldChar w:fldCharType="end"/>
             </w:r>
           </w:hyperlink>
         </w:p>
@@ -391,13 +874,61 @@
               <w:szCs w:val="22"/>
             </w:rPr>
           </w:pPr>
-          <w:hyperlink w:anchor="_Toc82182539" w:history="1">
+          <w:hyperlink w:anchor="_Toc76043221" w:history="1">
             <w:r>
               <w:rPr>
                 <w:rStyle w:val="Hyperlink"/>
                 <w:noProof/>
               </w:rPr>
               <w:t>5315.404-1-90   Pricing Assistance or Pricing Assistance Waiver</w:t>
+            </w:r>
+            <w:r>
+              <w:rPr>
+                <w:noProof/>
+                <w:webHidden/>
+              </w:rPr>
+              <w:tab/>
+            </w:r>
+            <w:r>
+              <w:rPr>
+                <w:noProof/>
+                <w:webHidden/>
+              </w:rPr>
+              <w:fldChar w:fldCharType="begin"/>
+            </w:r>
+            <w:r>
+              <w:rPr>
+                <w:noProof/>
+                <w:webHidden/>
+              </w:rPr>
+              <w:instrText xml:space="preserve"> PAGEREF _Toc76043221 \h </w:instrText>
+            </w:r>
+            <w:r>
+              <w:rPr>
+                <w:noProof/>
+                <w:webHidden/>
+              </w:rPr>
+            </w:r>
+            <w:r>
+              <w:rPr>
+                <w:noProof/>
+                <w:webHidden/>
+              </w:rPr>
+              <w:fldChar w:fldCharType="separate"/>
+            </w:r>
+            <w:r>
+              <w:rPr>
+                <w:noProof/>
+                <w:webHidden/>
+              </w:rPr>
+              <w:t>4</w:t>
+            </w:r>
+            <w:r>
+              <w:rPr>
+                <w:noProof/>
+                <w:webHidden/>
+              </w:rPr>
+              <w:fldChar w:fldCharType="end"/>
             </w:r>
           </w:hyperlink>
         </w:p>
@@ -414,13 +945,61 @@
               <w:szCs w:val="22"/>
             </w:rPr>
           </w:pPr>
-          <w:hyperlink w:anchor="_Toc82182540" w:history="1">
+          <w:hyperlink w:anchor="_Toc76043222" w:history="1">
             <w:r>
               <w:rPr>
                 <w:rStyle w:val="Hyperlink"/>
                 <w:noProof/>
               </w:rPr>
               <w:t>5315.404-2   Data to Support Proposal Analysis</w:t>
+            </w:r>
+            <w:r>
+              <w:rPr>
+                <w:noProof/>
+                <w:webHidden/>
+              </w:rPr>
+              <w:tab/>
+            </w:r>
+            <w:r>
+              <w:rPr>
+                <w:noProof/>
+                <w:webHidden/>
+              </w:rPr>
+              <w:fldChar w:fldCharType="begin"/>
+            </w:r>
+            <w:r>
+              <w:rPr>
+                <w:noProof/>
+                <w:webHidden/>
+              </w:rPr>
+              <w:instrText xml:space="preserve"> PAGEREF _Toc76043222 \h </w:instrText>
+            </w:r>
+            <w:r>
+              <w:rPr>
+                <w:noProof/>
+                <w:webHidden/>
+              </w:rPr>
+            </w:r>
+            <w:r>
+              <w:rPr>
+                <w:noProof/>
+                <w:webHidden/>
+              </w:rPr>
+              <w:fldChar w:fldCharType="separate"/>
+            </w:r>
+            <w:r>
+              <w:rPr>
+                <w:noProof/>
+                <w:webHidden/>
+              </w:rPr>
+              <w:t>4</w:t>
+            </w:r>
+            <w:r>
+              <w:rPr>
+                <w:noProof/>
+                <w:webHidden/>
+              </w:rPr>
+              <w:fldChar w:fldCharType="end"/>
             </w:r>
           </w:hyperlink>
         </w:p>
@@ -437,7 +1016,7 @@
               <w:szCs w:val="22"/>
             </w:rPr>
           </w:pPr>
-          <w:hyperlink w:anchor="_Toc82182541" w:history="1">
+          <w:hyperlink w:anchor="_Toc76043223" w:history="1">
             <w:r>
               <w:rPr>
                 <w:rStyle w:val="Hyperlink"/>
@@ -445,6 +1024,54 @@
                 <w:noProof/>
               </w:rPr>
               <w:t>5315.404-4   Profit</w:t>
+            </w:r>
+            <w:r>
+              <w:rPr>
+                <w:noProof/>
+                <w:webHidden/>
+              </w:rPr>
+              <w:tab/>
+            </w:r>
+            <w:r>
+              <w:rPr>
+                <w:noProof/>
+                <w:webHidden/>
+              </w:rPr>
+              <w:fldChar w:fldCharType="begin"/>
+            </w:r>
+            <w:r>
+              <w:rPr>
+                <w:noProof/>
+                <w:webHidden/>
+              </w:rPr>
+              <w:instrText xml:space="preserve"> PAGEREF _Toc76043223 \h </w:instrText>
+            </w:r>
+            <w:r>
+              <w:rPr>
+                <w:noProof/>
+                <w:webHidden/>
+              </w:rPr>
+            </w:r>
+            <w:r>
+              <w:rPr>
+                <w:noProof/>
+                <w:webHidden/>
+              </w:rPr>
+              <w:fldChar w:fldCharType="separate"/>
+            </w:r>
+            <w:r>
+              <w:rPr>
+                <w:noProof/>
+                <w:webHidden/>
+              </w:rPr>
+              <w:t>5</w:t>
+            </w:r>
+            <w:r>
+              <w:rPr>
+                <w:noProof/>
+                <w:webHidden/>
+              </w:rPr>
+              <w:fldChar w:fldCharType="end"/>
             </w:r>
           </w:hyperlink>
         </w:p>
@@ -461,13 +1088,61 @@
               <w:szCs w:val="22"/>
             </w:rPr>
           </w:pPr>
-          <w:hyperlink w:anchor="_Toc82182542" w:history="1">
+          <w:hyperlink w:anchor="_Toc76043224" w:history="1">
             <w:r>
               <w:rPr>
                 <w:rStyle w:val="Hyperlink"/>
                 <w:noProof/>
               </w:rPr>
               <w:t>5315.404-70-90   DD Form 1547, Record of Weighted Guidelines Method Application, Report Control Symbol: DD-AT&amp;L(Q)1751</w:t>
+            </w:r>
+            <w:r>
+              <w:rPr>
+                <w:noProof/>
+                <w:webHidden/>
+              </w:rPr>
+              <w:tab/>
+            </w:r>
+            <w:r>
+              <w:rPr>
+                <w:noProof/>
+                <w:webHidden/>
+              </w:rPr>
+              <w:fldChar w:fldCharType="begin"/>
+            </w:r>
+            <w:r>
+              <w:rPr>
+                <w:noProof/>
+                <w:webHidden/>
+              </w:rPr>
+              <w:instrText xml:space="preserve"> PAGEREF _Toc76043224 \h </w:instrText>
+            </w:r>
+            <w:r>
+              <w:rPr>
+                <w:noProof/>
+                <w:webHidden/>
+              </w:rPr>
+            </w:r>
+            <w:r>
+              <w:rPr>
+                <w:noProof/>
+                <w:webHidden/>
+              </w:rPr>
+              <w:fldChar w:fldCharType="separate"/>
+            </w:r>
+            <w:r>
+              <w:rPr>
+                <w:noProof/>
+                <w:webHidden/>
+              </w:rPr>
+              <w:t>5</w:t>
+            </w:r>
+            <w:r>
+              <w:rPr>
+                <w:noProof/>
+                <w:webHidden/>
+              </w:rPr>
+              <w:fldChar w:fldCharType="end"/>
             </w:r>
           </w:hyperlink>
         </w:p>
@@ -484,13 +1159,61 @@
               <w:szCs w:val="22"/>
             </w:rPr>
           </w:pPr>
-          <w:hyperlink w:anchor="_Toc82182543" w:history="1">
+          <w:hyperlink w:anchor="_Toc76043225" w:history="1">
             <w:r>
               <w:rPr>
                 <w:rStyle w:val="Hyperlink"/>
                 <w:noProof/>
               </w:rPr>
               <w:t>5315.406-1   Prenegotiation Objectives</w:t>
+            </w:r>
+            <w:r>
+              <w:rPr>
+                <w:noProof/>
+                <w:webHidden/>
+              </w:rPr>
+              <w:tab/>
+            </w:r>
+            <w:r>
+              <w:rPr>
+                <w:noProof/>
+                <w:webHidden/>
+              </w:rPr>
+              <w:fldChar w:fldCharType="begin"/>
+            </w:r>
+            <w:r>
+              <w:rPr>
+                <w:noProof/>
+                <w:webHidden/>
+              </w:rPr>
+              <w:instrText xml:space="preserve"> PAGEREF _Toc76043225 \h </w:instrText>
+            </w:r>
+            <w:r>
+              <w:rPr>
+                <w:noProof/>
+                <w:webHidden/>
+              </w:rPr>
+            </w:r>
+            <w:r>
+              <w:rPr>
+                <w:noProof/>
+                <w:webHidden/>
+              </w:rPr>
+              <w:fldChar w:fldCharType="separate"/>
+            </w:r>
+            <w:r>
+              <w:rPr>
+                <w:noProof/>
+                <w:webHidden/>
+              </w:rPr>
+              <w:t>5</w:t>
+            </w:r>
+            <w:r>
+              <w:rPr>
+                <w:noProof/>
+                <w:webHidden/>
+              </w:rPr>
+              <w:fldChar w:fldCharType="end"/>
             </w:r>
           </w:hyperlink>
         </w:p>
@@ -507,7 +1230,7 @@
               <w:szCs w:val="22"/>
             </w:rPr>
           </w:pPr>
-          <w:hyperlink w:anchor="_Toc82182544" w:history="1">
+          <w:hyperlink w:anchor="_Toc76043226" w:history="1">
             <w:r>
               <w:rPr>
                 <w:rStyle w:val="Hyperlink"/>
@@ -515,6 +1238,54 @@
                 <w:noProof/>
               </w:rPr>
               <w:t>5315.406-3   Documenting the Negotiation</w:t>
+            </w:r>
+            <w:r>
+              <w:rPr>
+                <w:noProof/>
+                <w:webHidden/>
+              </w:rPr>
+              <w:tab/>
+            </w:r>
+            <w:r>
+              <w:rPr>
+                <w:noProof/>
+                <w:webHidden/>
+              </w:rPr>
+              <w:fldChar w:fldCharType="begin"/>
+            </w:r>
+            <w:r>
+              <w:rPr>
+                <w:noProof/>
+                <w:webHidden/>
+              </w:rPr>
+              <w:instrText xml:space="preserve"> PAGEREF _Toc76043226 \h </w:instrText>
+            </w:r>
+            <w:r>
+              <w:rPr>
+                <w:noProof/>
+                <w:webHidden/>
+              </w:rPr>
+            </w:r>
+            <w:r>
+              <w:rPr>
+                <w:noProof/>
+                <w:webHidden/>
+              </w:rPr>
+              <w:fldChar w:fldCharType="separate"/>
+            </w:r>
+            <w:r>
+              <w:rPr>
+                <w:noProof/>
+                <w:webHidden/>
+              </w:rPr>
+              <w:t>5</w:t>
+            </w:r>
+            <w:r>
+              <w:rPr>
+                <w:noProof/>
+                <w:webHidden/>
+              </w:rPr>
+              <w:fldChar w:fldCharType="end"/>
             </w:r>
           </w:hyperlink>
         </w:p>
@@ -531,7 +1302,7 @@
               <w:szCs w:val="22"/>
             </w:rPr>
           </w:pPr>
-          <w:hyperlink w:anchor="_Toc82182545" w:history="1">
+          <w:hyperlink w:anchor="_Toc76043227" w:history="1">
             <w:r>
               <w:rPr>
                 <w:rStyle w:val="Hyperlink"/>
@@ -539,6 +1310,54 @@
                 <w:noProof/>
               </w:rPr>
               <w:t>5315.407-3   Forward Pricing Rate Agreements</w:t>
+            </w:r>
+            <w:r>
+              <w:rPr>
+                <w:noProof/>
+                <w:webHidden/>
+              </w:rPr>
+              <w:tab/>
+            </w:r>
+            <w:r>
+              <w:rPr>
+                <w:noProof/>
+                <w:webHidden/>
+              </w:rPr>
+              <w:fldChar w:fldCharType="begin"/>
+            </w:r>
+            <w:r>
+              <w:rPr>
+                <w:noProof/>
+                <w:webHidden/>
+              </w:rPr>
+              <w:instrText xml:space="preserve"> PAGEREF _Toc76043227 \h </w:instrText>
+            </w:r>
+            <w:r>
+              <w:rPr>
+                <w:noProof/>
+                <w:webHidden/>
+              </w:rPr>
+            </w:r>
+            <w:r>
+              <w:rPr>
+                <w:noProof/>
+                <w:webHidden/>
+              </w:rPr>
+              <w:fldChar w:fldCharType="separate"/>
+            </w:r>
+            <w:r>
+              <w:rPr>
+                <w:noProof/>
+                <w:webHidden/>
+              </w:rPr>
+              <w:t>6</w:t>
+            </w:r>
+            <w:r>
+              <w:rPr>
+                <w:noProof/>
+                <w:webHidden/>
+              </w:rPr>
+              <w:fldChar w:fldCharType="end"/>
             </w:r>
           </w:hyperlink>
         </w:p>
@@ -555,7 +1374,7 @@
               <w:szCs w:val="22"/>
             </w:rPr>
           </w:pPr>
-          <w:hyperlink w:anchor="_Toc82182546" w:history="1">
+          <w:hyperlink w:anchor="_Toc76043228" w:history="1">
             <w:r>
               <w:rPr>
                 <w:rStyle w:val="Hyperlink"/>
@@ -563,6 +1382,54 @@
                 <w:noProof/>
               </w:rPr>
               <w:t>5315.407-4   Should-cost Review</w:t>
+            </w:r>
+            <w:r>
+              <w:rPr>
+                <w:noProof/>
+                <w:webHidden/>
+              </w:rPr>
+              <w:tab/>
+            </w:r>
+            <w:r>
+              <w:rPr>
+                <w:noProof/>
+                <w:webHidden/>
+              </w:rPr>
+              <w:fldChar w:fldCharType="begin"/>
+            </w:r>
+            <w:r>
+              <w:rPr>
+                <w:noProof/>
+                <w:webHidden/>
+              </w:rPr>
+              <w:instrText xml:space="preserve"> PAGEREF _Toc76043228 \h </w:instrText>
+            </w:r>
+            <w:r>
+              <w:rPr>
+                <w:noProof/>
+                <w:webHidden/>
+              </w:rPr>
+            </w:r>
+            <w:r>
+              <w:rPr>
+                <w:noProof/>
+                <w:webHidden/>
+              </w:rPr>
+              <w:fldChar w:fldCharType="separate"/>
+            </w:r>
+            <w:r>
+              <w:rPr>
+                <w:noProof/>
+                <w:webHidden/>
+              </w:rPr>
+              <w:t>6</w:t>
+            </w:r>
+            <w:r>
+              <w:rPr>
+                <w:noProof/>
+                <w:webHidden/>
+              </w:rPr>
+              <w:fldChar w:fldCharType="end"/>
             </w:r>
           </w:hyperlink>
         </w:p>
@@ -579,7 +1446,7 @@
               <w:szCs w:val="22"/>
             </w:rPr>
           </w:pPr>
-          <w:hyperlink w:anchor="_Toc82182547" w:history="1">
+          <w:hyperlink w:anchor="_Toc76043229" w:history="1">
             <w:r>
               <w:rPr>
                 <w:rStyle w:val="Hyperlink"/>
@@ -587,6 +1454,54 @@
                 <w:noProof/>
               </w:rPr>
               <w:t>5315.407-90   Contract Audit Follow-Up (CAFU)</w:t>
+            </w:r>
+            <w:r>
+              <w:rPr>
+                <w:noProof/>
+                <w:webHidden/>
+              </w:rPr>
+              <w:tab/>
+            </w:r>
+            <w:r>
+              <w:rPr>
+                <w:noProof/>
+                <w:webHidden/>
+              </w:rPr>
+              <w:fldChar w:fldCharType="begin"/>
+            </w:r>
+            <w:r>
+              <w:rPr>
+                <w:noProof/>
+                <w:webHidden/>
+              </w:rPr>
+              <w:instrText xml:space="preserve"> PAGEREF _Toc76043229 \h </w:instrText>
+            </w:r>
+            <w:r>
+              <w:rPr>
+                <w:noProof/>
+                <w:webHidden/>
+              </w:rPr>
+            </w:r>
+            <w:r>
+              <w:rPr>
+                <w:noProof/>
+                <w:webHidden/>
+              </w:rPr>
+              <w:fldChar w:fldCharType="separate"/>
+            </w:r>
+            <w:r>
+              <w:rPr>
+                <w:noProof/>
+                <w:webHidden/>
+              </w:rPr>
+              <w:t>6</w:t>
+            </w:r>
+            <w:r>
+              <w:rPr>
+                <w:noProof/>
+                <w:webHidden/>
+              </w:rPr>
+              <w:fldChar w:fldCharType="end"/>
             </w:r>
           </w:hyperlink>
         </w:p>
@@ -603,7 +1518,7 @@
               <w:szCs w:val="22"/>
             </w:rPr>
           </w:pPr>
-          <w:hyperlink w:anchor="_Toc82182548" w:history="1">
+          <w:hyperlink w:anchor="_Toc76043230" w:history="1">
             <w:r>
               <w:rPr>
                 <w:rStyle w:val="Hyperlink"/>
@@ -611,6 +1526,54 @@
                 <w:noProof/>
               </w:rPr>
               <w:t>5315.408   Solicitation Provisions and Contract Clauses</w:t>
+            </w:r>
+            <w:r>
+              <w:rPr>
+                <w:noProof/>
+                <w:webHidden/>
+              </w:rPr>
+              <w:tab/>
+            </w:r>
+            <w:r>
+              <w:rPr>
+                <w:noProof/>
+                <w:webHidden/>
+              </w:rPr>
+              <w:fldChar w:fldCharType="begin"/>
+            </w:r>
+            <w:r>
+              <w:rPr>
+                <w:noProof/>
+                <w:webHidden/>
+              </w:rPr>
+              <w:instrText xml:space="preserve"> PAGEREF _Toc76043230 \h </w:instrText>
+            </w:r>
+            <w:r>
+              <w:rPr>
+                <w:noProof/>
+                <w:webHidden/>
+              </w:rPr>
+            </w:r>
+            <w:r>
+              <w:rPr>
+                <w:noProof/>
+                <w:webHidden/>
+              </w:rPr>
+              <w:fldChar w:fldCharType="separate"/>
+            </w:r>
+            <w:r>
+              <w:rPr>
+                <w:noProof/>
+                <w:webHidden/>
+              </w:rPr>
+              <w:t>6</w:t>
+            </w:r>
+            <w:r>
+              <w:rPr>
+                <w:noProof/>
+                <w:webHidden/>
+              </w:rPr>
+              <w:fldChar w:fldCharType="end"/>
             </w:r>
           </w:hyperlink>
         </w:p>
@@ -627,7 +1590,7 @@
               <w:szCs w:val="22"/>
             </w:rPr>
           </w:pPr>
-          <w:hyperlink w:anchor="_Toc82182549" w:history="1">
+          <w:hyperlink w:anchor="_Toc76043231" w:history="1">
             <w:r>
               <w:rPr>
                 <w:rStyle w:val="Hyperlink"/>
@@ -635,6 +1598,54 @@
                 <w:noProof/>
               </w:rPr>
               <w:t>SUBPART 5315.6 — UNSOLICITED PROPOSALS</w:t>
+            </w:r>
+            <w:r>
+              <w:rPr>
+                <w:noProof/>
+                <w:webHidden/>
+              </w:rPr>
+              <w:tab/>
+            </w:r>
+            <w:r>
+              <w:rPr>
+                <w:noProof/>
+                <w:webHidden/>
+              </w:rPr>
+              <w:fldChar w:fldCharType="begin"/>
+            </w:r>
+            <w:r>
+              <w:rPr>
+                <w:noProof/>
+                <w:webHidden/>
+              </w:rPr>
+              <w:instrText xml:space="preserve"> PAGEREF _Toc76043231 \h </w:instrText>
+            </w:r>
+            <w:r>
+              <w:rPr>
+                <w:noProof/>
+                <w:webHidden/>
+              </w:rPr>
+            </w:r>
+            <w:r>
+              <w:rPr>
+                <w:noProof/>
+                <w:webHidden/>
+              </w:rPr>
+              <w:fldChar w:fldCharType="separate"/>
+            </w:r>
+            <w:r>
+              <w:rPr>
+                <w:noProof/>
+                <w:webHidden/>
+              </w:rPr>
+              <w:t>6</w:t>
+            </w:r>
+            <w:r>
+              <w:rPr>
+                <w:noProof/>
+                <w:webHidden/>
+              </w:rPr>
+              <w:fldChar w:fldCharType="end"/>
             </w:r>
           </w:hyperlink>
         </w:p>
@@ -651,7 +1662,7 @@
               <w:szCs w:val="22"/>
             </w:rPr>
           </w:pPr>
-          <w:hyperlink w:anchor="_Toc82182550" w:history="1">
+          <w:hyperlink w:anchor="_Toc76043232" w:history="1">
             <w:r>
               <w:rPr>
                 <w:rStyle w:val="Hyperlink"/>
@@ -659,14 +1670,64 @@
                 <w:noProof/>
               </w:rPr>
               <w:t>5315.606   Agency Procedures</w:t>
+            </w:r>
+            <w:r>
+              <w:rPr>
+                <w:noProof/>
+                <w:webHidden/>
+              </w:rPr>
+              <w:tab/>
+            </w:r>
+            <w:r>
+              <w:rPr>
+                <w:noProof/>
+                <w:webHidden/>
+              </w:rPr>
+              <w:fldChar w:fldCharType="begin"/>
+            </w:r>
+            <w:r>
+              <w:rPr>
+                <w:noProof/>
+                <w:webHidden/>
+              </w:rPr>
+              <w:instrText xml:space="preserve"> PAGEREF _Toc76043232 \h </w:instrText>
+            </w:r>
+            <w:r>
+              <w:rPr>
+                <w:noProof/>
+                <w:webHidden/>
+              </w:rPr>
+            </w:r>
+            <w:r>
+              <w:rPr>
+                <w:noProof/>
+                <w:webHidden/>
+              </w:rPr>
+              <w:fldChar w:fldCharType="separate"/>
+            </w:r>
+            <w:r>
+              <w:rPr>
+                <w:noProof/>
+                <w:webHidden/>
+              </w:rPr>
+              <w:t>6</w:t>
+            </w:r>
+            <w:r>
+              <w:rPr>
+                <w:noProof/>
+                <w:webHidden/>
+              </w:rPr>
+              <w:fldChar w:fldCharType="end"/>
             </w:r>
           </w:hyperlink>
         </w:p>
         <w:p>
-          <w:pPr>
-            <w:pStyle w:val="TOCHeading"/>
-          </w:pPr>
           <w:r>
+            <w:rPr>
+              <w:b/>
+              <w:bCs/>
+              <w:noProof/>
+            </w:rPr>
             <w:fldChar w:fldCharType="end"/>
           </w:r>
         </w:p>
@@ -680,9 +1741,9 @@
         <w:widowControl w:val="0"/>
       </w:pPr>
       <w:bookmarkStart w:id="11" w:name="_Toc38364926"/>
-      <w:bookmarkStart w:id="12" w:name="_Toc82182529"/>
+      <w:bookmarkStart w:id="12" w:name="_Toc76043211"/>
       <w:bookmarkStart w:id="13" w:name="_Toc408110487"/>
-      <w:bookmarkEnd w:id="3"/>
+      <w:bookmarkEnd w:id="2"/>
       <w:r>
         <w:rPr>
           <w:bCs/>
@@ -822,13 +1883,13 @@
       <w:bookmarkStart w:id="16" w:name="_Toc38364927"/>
       <w:bookmarkStart w:id="17" w:name="_Toc346619191"/>
       <w:bookmarkStart w:id="18" w:name="_Toc351650562"/>
+      <w:bookmarkEnd w:id="3"/>
       <w:bookmarkEnd w:id="4"/>
       <w:bookmarkEnd w:id="5"/>
       <w:bookmarkEnd w:id="6"/>
       <w:bookmarkEnd w:id="7"/>
       <w:bookmarkEnd w:id="8"/>
       <w:bookmarkEnd w:id="9"/>
-      <w:bookmarkEnd w:id="10"/>
     </w:p>
     <w:p>
       <w:pPr>
@@ -837,7 +1898,7 @@
         <w:keepLines w:val="0"/>
         <w:widowControl w:val="0"/>
       </w:pPr>
-      <w:bookmarkStart w:id="19" w:name="_Toc82182530"/>
+      <w:bookmarkStart w:id="19" w:name="_Toc76043212"/>
       <w:r>
         <w:rPr>
           <w:bCs/>
@@ -861,7 +1922,7 @@
           <w:b w:val="0"/>
         </w:rPr>
       </w:pPr>
-      <w:bookmarkStart w:id="22" w:name="_Toc82182531"/>
+      <w:bookmarkStart w:id="22" w:name="_Toc76043213"/>
       <w:r>
         <w:rPr>
           <w:bCs/>
@@ -1007,7 +2068,7 @@
         <w:keepLines w:val="0"/>
         <w:widowControl w:val="0"/>
       </w:pPr>
-      <w:bookmarkStart w:id="25" w:name="_Toc82182532"/>
+      <w:bookmarkStart w:id="25" w:name="_Toc76043214"/>
       <w:r>
         <w:t>5315.371-4   Exceptions</w:t>
       </w:r>
@@ -1023,18 +2084,10 @@
         </w:rPr>
       </w:pPr>
       <w:r>
-        <w:t>(a)(2</w:t>
-      </w:r>
-      <w:proofErr w:type="gramStart"/>
-      <w:r>
-        <w:t xml:space="preserve">)  </w:t>
-      </w:r>
-      <w:r>
-        <w:t>See</w:t>
-      </w:r>
-      <w:proofErr w:type="gramEnd"/>
-      <w:r>
-        <w:t xml:space="preserve"> </w:t>
+        <w:t xml:space="preserve">(a)(2)  </w:t>
+      </w:r>
+      <w:r>
+        <w:t xml:space="preserve">See </w:t>
       </w:r>
       <w:hyperlink r:id="rId18" w:anchor="p53153715" w:history="1">
         <w:r>
@@ -1063,7 +2116,7 @@
         <w:keepLines w:val="0"/>
         <w:widowControl w:val="0"/>
       </w:pPr>
-      <w:bookmarkStart w:id="27" w:name="_Toc82182533"/>
+      <w:bookmarkStart w:id="27" w:name="_Toc76043215"/>
       <w:r>
         <w:t xml:space="preserve">5315.371-5 </w:t>
       </w:r>
@@ -1110,7 +2163,6 @@
         <w:rPr>
           <w:szCs w:val="24"/>
         </w:rPr>
-        <w:lastRenderedPageBreak/>
         <w:t xml:space="preserve">See </w:t>
       </w:r>
       <w:hyperlink r:id="rId20" w:history="1">
@@ -1137,12 +2189,13 @@
         <w:keepLines w:val="0"/>
         <w:widowControl w:val="0"/>
       </w:pPr>
-      <w:bookmarkStart w:id="29" w:name="_Toc82182534"/>
+      <w:bookmarkStart w:id="29" w:name="_Toc76043216"/>
       <w:r>
         <w:rPr>
           <w:bCs/>
           <w:szCs w:val="24"/>
         </w:rPr>
+        <w:lastRenderedPageBreak/>
         <w:t>SUBPART 5315.4 — CONTRACT PRICING</w:t>
       </w:r>
       <w:bookmarkStart w:id="30" w:name="_Toc38364932"/>
@@ -1159,7 +2212,7 @@
           <w:b w:val="0"/>
         </w:rPr>
       </w:pPr>
-      <w:bookmarkStart w:id="31" w:name="_Toc82182535"/>
+      <w:bookmarkStart w:id="31" w:name="_Toc76043217"/>
       <w:r>
         <w:t>5315.400</w:t>
       </w:r>
@@ -1310,7 +2363,7 @@
         <w:keepLines w:val="0"/>
         <w:widowControl w:val="0"/>
       </w:pPr>
-      <w:bookmarkStart w:id="34" w:name="_Toc82182536"/>
+      <w:bookmarkStart w:id="34" w:name="_Toc76043218"/>
       <w:r>
         <w:rPr>
           <w:bCs/>
@@ -1701,23 +2754,7 @@
           <w:color w:val="000000"/>
           <w:szCs w:val="24"/>
         </w:rPr>
-        <w:t xml:space="preserve">AFMC SCOs must submit their reports directly to HQ AFMC/PK no later than 15 October each year.  HQ AFMC/PK must consolidate </w:t>
-      </w:r>
-      <w:proofErr w:type="gramStart"/>
-      <w:r>
-        <w:rPr>
-          <w:color w:val="000000"/>
-          <w:szCs w:val="24"/>
-        </w:rPr>
-        <w:t>all of</w:t>
-      </w:r>
-      <w:proofErr w:type="gramEnd"/>
-      <w:r>
-        <w:rPr>
-          <w:color w:val="000000"/>
-          <w:szCs w:val="24"/>
-        </w:rPr>
-        <w:t xml:space="preserve"> the SCO reports for AFMC and submit a final report to </w:t>
+        <w:t xml:space="preserve">AFMC SCOs must submit their reports directly to HQ AFMC/PK no later than 15 October each year.  HQ AFMC/PK must consolidate all of the SCO reports for AFMC and submit a final report to </w:t>
       </w:r>
       <w:hyperlink r:id="rId32" w:history="1">
         <w:r>
@@ -1821,7 +2858,6 @@
         <w:widowControl w:val="0"/>
       </w:pPr>
       <w:r>
-        <w:lastRenderedPageBreak/>
         <w:t xml:space="preserve">See </w:t>
       </w:r>
       <w:hyperlink r:id="rId33" w:history="1">
@@ -1894,8 +2930,9 @@
         <w:keepLines w:val="0"/>
         <w:widowControl w:val="0"/>
       </w:pPr>
-      <w:bookmarkStart w:id="36" w:name="_Toc82182537"/>
-      <w:r>
+      <w:bookmarkStart w:id="36" w:name="_Toc76043219"/>
+      <w:r>
+        <w:lastRenderedPageBreak/>
         <w:t>5315.403-3</w:t>
       </w:r>
       <w:r>
@@ -1963,25 +3000,7 @@
           <w:color w:val="auto"/>
           <w:u w:val="none"/>
         </w:rPr>
-        <w:t xml:space="preserve"> See MP5301.601(a)(</w:t>
-      </w:r>
-      <w:proofErr w:type="spellStart"/>
-      <w:r>
-        <w:rPr>
-          <w:rStyle w:val="Hyperlink"/>
-          <w:color w:val="auto"/>
-          <w:u w:val="none"/>
-        </w:rPr>
-        <w:t>i</w:t>
-      </w:r>
-      <w:proofErr w:type="spellEnd"/>
-      <w:r>
-        <w:rPr>
-          <w:rStyle w:val="Hyperlink"/>
-          <w:color w:val="auto"/>
-          <w:u w:val="none"/>
-        </w:rPr>
-        <w:t xml:space="preserve">).  SCOs must ensure the required information has been uploaded into the </w:t>
+        <w:t xml:space="preserve"> See MP5301.601(a)(i).  SCOs must ensure the required information has been uploaded into the </w:t>
       </w:r>
       <w:hyperlink r:id="rId36" w:history="1">
         <w:r>
@@ -2039,7 +3058,7 @@
         </w:rPr>
         <w:t xml:space="preserve"> </w:t>
       </w:r>
-      <w:bookmarkStart w:id="38" w:name="_Toc82182538"/>
+      <w:bookmarkStart w:id="38" w:name="_Toc76043220"/>
       <w:r>
         <w:t xml:space="preserve">5315.403-4 Requiring </w:t>
       </w:r>
@@ -2167,7 +3186,7 @@
         <w:keepLines w:val="0"/>
         <w:widowControl w:val="0"/>
       </w:pPr>
-      <w:bookmarkStart w:id="40" w:name="_Toc82182539"/>
+      <w:bookmarkStart w:id="40" w:name="_Toc76043221"/>
       <w:r>
         <w:t xml:space="preserve">5315.404-1-90 </w:t>
       </w:r>
@@ -2756,7 +3775,7 @@
         <w:keepLines w:val="0"/>
         <w:widowControl w:val="0"/>
       </w:pPr>
-      <w:bookmarkStart w:id="42" w:name="_Toc82182540"/>
+      <w:bookmarkStart w:id="42" w:name="_Toc76043222"/>
       <w:r>
         <w:t xml:space="preserve">5315.404-2 </w:t>
       </w:r>
@@ -2840,7 +3859,6 @@
         <w:rPr>
           <w:szCs w:val="24"/>
         </w:rPr>
-        <w:lastRenderedPageBreak/>
         <w:t xml:space="preserve">See </w:t>
       </w:r>
       <w:hyperlink r:id="rId48" w:history="1">
@@ -2925,11 +3943,12 @@
         <w:keepLines w:val="0"/>
         <w:widowControl w:val="0"/>
       </w:pPr>
-      <w:bookmarkStart w:id="44" w:name="_Toc82182541"/>
+      <w:bookmarkStart w:id="44" w:name="_Toc76043223"/>
       <w:r>
         <w:rPr>
           <w:bCs/>
         </w:rPr>
+        <w:lastRenderedPageBreak/>
         <w:t>5315.404-4   Profit</w:t>
       </w:r>
       <w:bookmarkEnd w:id="43"/>
@@ -2947,24 +3966,13 @@
         <w:rPr>
           <w:i/>
         </w:rPr>
-        <w:t>(</w:t>
-      </w:r>
-      <w:proofErr w:type="gramStart"/>
-      <w:r>
-        <w:rPr>
-          <w:i/>
-        </w:rPr>
-        <w:t>2)</w:t>
+        <w:t>(2)</w:t>
       </w:r>
       <w:r>
         <w:t>S</w:t>
       </w:r>
       <w:r>
-        <w:t>ee</w:t>
-      </w:r>
-      <w:proofErr w:type="gramEnd"/>
-      <w:r>
-        <w:t xml:space="preserve"> </w:t>
+        <w:t xml:space="preserve">ee </w:t>
       </w:r>
       <w:hyperlink r:id="rId50" w:anchor="p53154044c2C290" w:history="1">
         <w:r>
@@ -2989,7 +3997,7 @@
         <w:keepLines w:val="0"/>
         <w:widowControl w:val="0"/>
       </w:pPr>
-      <w:bookmarkStart w:id="46" w:name="_Toc82182542"/>
+      <w:bookmarkStart w:id="46" w:name="_Toc76043224"/>
       <w:r>
         <w:t>5315.404-70</w:t>
       </w:r>
@@ -3199,20 +4207,15 @@
         <w:keepLines w:val="0"/>
         <w:widowControl w:val="0"/>
       </w:pPr>
-      <w:bookmarkStart w:id="48" w:name="_Toc82182543"/>
+      <w:bookmarkStart w:id="48" w:name="_Toc76043225"/>
       <w:r>
         <w:t xml:space="preserve">5315.406-1 </w:t>
       </w:r>
       <w:r>
         <w:t xml:space="preserve">  </w:t>
       </w:r>
-      <w:proofErr w:type="spellStart"/>
-      <w:r>
-        <w:t>Prenegotiation</w:t>
-      </w:r>
-      <w:proofErr w:type="spellEnd"/>
-      <w:r>
-        <w:t xml:space="preserve"> </w:t>
+      <w:r>
+        <w:t xml:space="preserve">Prenegotiation </w:t>
       </w:r>
       <w:r>
         <w:t>O</w:t>
@@ -3259,21 +4262,13 @@
         <w:t xml:space="preserve">forward </w:t>
       </w:r>
       <w:r>
-        <w:t xml:space="preserve">DCAA requests for Air Force management review through their management </w:t>
-      </w:r>
-      <w:proofErr w:type="gramStart"/>
-      <w:r>
-        <w:t>chain</w:t>
+        <w:t>DCAA requests for Air Force management review through their management chain</w:t>
       </w:r>
       <w:r>
         <w:t>,</w:t>
       </w:r>
       <w:r>
-        <w:t xml:space="preserve"> and</w:t>
-      </w:r>
-      <w:proofErr w:type="gramEnd"/>
-      <w:r>
-        <w:t xml:space="preserve"> provide the</w:t>
+        <w:t xml:space="preserve"> and provide the</w:t>
       </w:r>
       <w:r>
         <w:t xml:space="preserve"> SCO</w:t>
@@ -3395,7 +4390,7 @@
         <w:keepLines w:val="0"/>
         <w:widowControl w:val="0"/>
       </w:pPr>
-      <w:bookmarkStart w:id="50" w:name="_Toc82182544"/>
+      <w:bookmarkStart w:id="50" w:name="_Toc76043226"/>
       <w:r>
         <w:rPr>
           <w:bCs/>
@@ -3444,15 +4439,14 @@
           <w:rFonts w:eastAsia="Times New Roman"/>
           <w:color w:val="000000"/>
         </w:rPr>
-        <w:t xml:space="preserve">The </w:t>
+        <w:t xml:space="preserve">The final PNM template and streamlined PNM templates for </w:t>
       </w:r>
       <w:hyperlink r:id="rId58" w:history="1">
         <w:r>
           <w:rPr>
             <w:rStyle w:val="Hyperlink"/>
-            <w:rFonts w:eastAsia="Times New Roman"/>
-          </w:rPr>
-          <w:t>final PNM template</w:t>
+          </w:rPr>
+          <w:t>supplies</w:t>
         </w:r>
       </w:hyperlink>
       <w:r>
@@ -3460,14 +4454,14 @@
           <w:rFonts w:eastAsia="Times New Roman"/>
           <w:color w:val="000000"/>
         </w:rPr>
-        <w:t xml:space="preserve"> and streamlined PNM templates for </w:t>
+        <w:t xml:space="preserve"> or </w:t>
       </w:r>
       <w:hyperlink r:id="rId59" w:history="1">
         <w:r>
           <w:rPr>
             <w:rStyle w:val="Hyperlink"/>
           </w:rPr>
-          <w:t>supplies</w:t>
+          <w:t>services</w:t>
         </w:r>
       </w:hyperlink>
       <w:r>
@@ -3475,21 +4469,6 @@
           <w:rFonts w:eastAsia="Times New Roman"/>
           <w:color w:val="000000"/>
         </w:rPr>
-        <w:t xml:space="preserve"> or </w:t>
-      </w:r>
-      <w:hyperlink r:id="rId60" w:history="1">
-        <w:r>
-          <w:rPr>
-            <w:rStyle w:val="Hyperlink"/>
-          </w:rPr>
-          <w:t>services</w:t>
-        </w:r>
-      </w:hyperlink>
-      <w:r>
-        <w:rPr>
-          <w:rFonts w:eastAsia="Times New Roman"/>
-          <w:color w:val="000000"/>
-        </w:rPr>
         <w:t xml:space="preserve"> may be tailored for use.</w:t>
       </w:r>
     </w:p>
@@ -3512,7 +4491,7 @@
         </w:rPr>
         <w:t xml:space="preserve">See </w:t>
       </w:r>
-      <w:hyperlink r:id="rId61" w:history="1">
+      <w:hyperlink r:id="rId60" w:history="1">
         <w:r>
           <w:rPr>
             <w:rStyle w:val="Hyperlink"/>
@@ -3550,7 +4529,7 @@
         </w:rPr>
         <w:t xml:space="preserve">See </w:t>
       </w:r>
-      <w:hyperlink r:id="rId62" w:history="1">
+      <w:hyperlink r:id="rId61" w:history="1">
         <w:r>
           <w:rPr>
             <w:rStyle w:val="Hyperlink"/>
@@ -3582,10 +4561,9 @@
           <w:rFonts w:ascii="Times New Roman" w:hAnsi="Times New Roman" w:cs="Times New Roman"/>
           <w:color w:val="000000"/>
         </w:rPr>
-        <w:lastRenderedPageBreak/>
         <w:t xml:space="preserve">See </w:t>
       </w:r>
-      <w:hyperlink r:id="rId63" w:history="1">
+      <w:hyperlink r:id="rId62" w:history="1">
         <w:r>
           <w:rPr>
             <w:rStyle w:val="Hyperlink"/>
@@ -3626,7 +4604,7 @@
         </w:rPr>
         <w:t xml:space="preserve">See </w:t>
       </w:r>
-      <w:hyperlink r:id="rId64" w:history="1">
+      <w:hyperlink r:id="rId63" w:history="1">
         <w:r>
           <w:rPr>
             <w:rStyle w:val="Hyperlink"/>
@@ -3666,7 +4644,7 @@
         </w:rPr>
         <w:t xml:space="preserve">See </w:t>
       </w:r>
-      <w:hyperlink r:id="rId65" w:history="1">
+      <w:hyperlink r:id="rId64" w:history="1">
         <w:r>
           <w:rPr>
             <w:rStyle w:val="Hyperlink"/>
@@ -3706,11 +4684,12 @@
         <w:keepLines w:val="0"/>
         <w:widowControl w:val="0"/>
       </w:pPr>
-      <w:bookmarkStart w:id="53" w:name="_Toc82182545"/>
+      <w:bookmarkStart w:id="53" w:name="_Toc76043227"/>
       <w:r>
         <w:rPr>
           <w:bCs/>
         </w:rPr>
+        <w:lastRenderedPageBreak/>
         <w:t xml:space="preserve">5315.407-3 </w:t>
       </w:r>
       <w:r>
@@ -3737,23 +4716,9 @@
         <w:rPr>
           <w:bCs/>
         </w:rPr>
-        <w:t>(b)(</w:t>
-      </w:r>
-      <w:proofErr w:type="spellStart"/>
-      <w:r>
-        <w:rPr>
-          <w:bCs/>
-        </w:rPr>
-        <w:t>i</w:t>
-      </w:r>
-      <w:proofErr w:type="spellEnd"/>
-      <w:r>
-        <w:rPr>
-          <w:bCs/>
-        </w:rPr>
-        <w:t xml:space="preserve">) See </w:t>
-      </w:r>
-      <w:hyperlink r:id="rId66" w:anchor="p53154073bi" w:history="1">
+        <w:t xml:space="preserve">(b)(i) See </w:t>
+      </w:r>
+      <w:hyperlink r:id="rId65" w:anchor="p53154073bi" w:history="1">
         <w:r>
           <w:rPr>
             <w:rStyle w:val="Hyperlink"/>
@@ -3777,7 +4742,7 @@
         <w:keepLines w:val="0"/>
         <w:widowControl w:val="0"/>
       </w:pPr>
-      <w:bookmarkStart w:id="55" w:name="_Toc82182546"/>
+      <w:bookmarkStart w:id="55" w:name="_Toc76043228"/>
       <w:r>
         <w:rPr>
           <w:bCs/>
@@ -3846,7 +4811,7 @@
         </w:rPr>
         <w:t xml:space="preserve">See </w:t>
       </w:r>
-      <w:hyperlink r:id="rId67" w:anchor="p53154074c2B" w:history="1">
+      <w:hyperlink r:id="rId66" w:anchor="p53154074c2B" w:history="1">
         <w:r>
           <w:rPr>
             <w:rStyle w:val="Hyperlink"/>
@@ -3877,7 +4842,7 @@
         <w:keepLines w:val="0"/>
         <w:widowControl w:val="0"/>
       </w:pPr>
-      <w:bookmarkStart w:id="57" w:name="_Toc82182547"/>
+      <w:bookmarkStart w:id="57" w:name="_Toc76043229"/>
       <w:r>
         <w:rPr>
           <w:bCs/>
@@ -3909,7 +4874,7 @@
         </w:rPr>
         <w:t xml:space="preserve"> </w:t>
       </w:r>
-      <w:hyperlink r:id="rId68" w:history="1">
+      <w:hyperlink r:id="rId67" w:history="1">
         <w:r>
           <w:rPr>
             <w:rStyle w:val="Hyperlink"/>
@@ -3955,7 +4920,7 @@
         </w:rPr>
         <w:t xml:space="preserve">See </w:t>
       </w:r>
-      <w:hyperlink r:id="rId69" w:history="1">
+      <w:hyperlink r:id="rId68" w:history="1">
         <w:r>
           <w:rPr>
             <w:rStyle w:val="Hyperlink"/>
@@ -4006,7 +4971,7 @@
         </w:rPr>
         <w:t xml:space="preserve">See </w:t>
       </w:r>
-      <w:hyperlink r:id="rId70" w:history="1">
+      <w:hyperlink r:id="rId69" w:history="1">
         <w:r>
           <w:rPr>
             <w:rStyle w:val="Hyperlink"/>
@@ -4041,7 +5006,7 @@
           <w:b w:val="0"/>
         </w:rPr>
       </w:pPr>
-      <w:bookmarkStart w:id="59" w:name="_Toc82182548"/>
+      <w:bookmarkStart w:id="59" w:name="_Toc76043230"/>
       <w:r>
         <w:rPr>
           <w:bCs/>
@@ -4122,21 +5087,7 @@
         <w:rPr>
           <w:szCs w:val="24"/>
         </w:rPr>
-        <w:t>)(</w:t>
-      </w:r>
-      <w:proofErr w:type="spellStart"/>
-      <w:r>
-        <w:rPr>
-          <w:szCs w:val="24"/>
-        </w:rPr>
-        <w:t>i</w:t>
-      </w:r>
-      <w:proofErr w:type="spellEnd"/>
-      <w:r>
-        <w:rPr>
-          <w:szCs w:val="24"/>
-        </w:rPr>
-        <w:t>)(</w:t>
+        <w:t>)(i)(</w:t>
       </w:r>
       <w:r>
         <w:rPr>
@@ -4182,7 +5133,7 @@
         </w:rPr>
         <w:t xml:space="preserve">See </w:t>
       </w:r>
-      <w:hyperlink r:id="rId71" w:anchor="p53154085iB" w:history="1">
+      <w:hyperlink r:id="rId70" w:anchor="p53154085iB" w:history="1">
         <w:r>
           <w:rPr>
             <w:rStyle w:val="Hyperlink"/>
@@ -4239,7 +5190,7 @@
         </w:rPr>
         <w:t xml:space="preserve">See </w:t>
       </w:r>
-      <w:hyperlink r:id="rId72" w:anchor="p53154085iiA2" w:history="1">
+      <w:hyperlink r:id="rId71" w:anchor="p53154085iiA2" w:history="1">
         <w:r>
           <w:rPr>
             <w:rStyle w:val="Hyperlink"/>
@@ -4265,7 +5216,7 @@
         <w:keepLines w:val="0"/>
         <w:widowControl w:val="0"/>
       </w:pPr>
-      <w:bookmarkStart w:id="61" w:name="_Toc82182549"/>
+      <w:bookmarkStart w:id="61" w:name="_Toc76043231"/>
       <w:r>
         <w:rPr>
           <w:bCs/>
@@ -4284,7 +5235,7 @@
         <w:keepLines w:val="0"/>
         <w:widowControl w:val="0"/>
       </w:pPr>
-      <w:bookmarkStart w:id="63" w:name="_Toc82182550"/>
+      <w:bookmarkStart w:id="63" w:name="_Toc76043232"/>
       <w:r>
         <w:rPr>
           <w:bCs/>
@@ -4307,7 +5258,7 @@
         </w:rPr>
         <w:t xml:space="preserve">See </w:t>
       </w:r>
-      <w:hyperlink r:id="rId73" w:history="1">
+      <w:hyperlink r:id="rId72" w:history="1">
         <w:r>
           <w:rPr>
             <w:rStyle w:val="Hyperlink"/>
@@ -4372,8 +5323,8 @@
       </w:r>
     </w:p>
     <w:sectPr>
-      <w:headerReference w:type="default" r:id="rId74"/>
-      <w:footerReference w:type="default" r:id="rId75"/>
+      <w:headerReference w:type="default" r:id="rId73"/>
+      <w:footerReference w:type="default" r:id="rId74"/>
       <w:pgSz w:w="12240" w:h="15840" w:code="1"/>
       <w:pgMar w:top="1440" w:right="1440" w:bottom="1440" w:left="1440" w:header="432" w:footer="432" w:gutter="0"/>
       <w:pgNumType w:start="1"/>
@@ -4384,7 +5335,7 @@
 </file>
 
 <file path=word/endnotes.xml><?xml version="1.0" encoding="utf-8"?>
-<w:endnotes xmlns:wpc="http://schemas.microsoft.com/office/word/2010/wordprocessingCanvas" xmlns:cx="http://schemas.microsoft.com/office/drawing/2014/chartex" xmlns:cx1="http://schemas.microsoft.com/office/drawing/2015/9/8/chartex" xmlns:cx2="http://schemas.microsoft.com/office/drawing/2015/10/21/chartex" xmlns:cx3="http://schemas.microsoft.com/office/drawing/2016/5/9/chartex" xmlns:cx4="http://schemas.microsoft.com/office/drawing/2016/5/10/chartex" xmlns:cx5="http://schemas.microsoft.com/office/drawing/2016/5/11/chartex" xmlns:cx6="http://schemas.microsoft.com/office/drawing/2016/5/12/chartex" xmlns:cx7="http://schemas.microsoft.com/office/drawing/2016/5/13/chartex" xmlns:cx8="http://schemas.microsoft.com/office/drawing/2016/5/14/chartex" xmlns:mc="http://schemas.openxmlformats.org/markup-compatibility/2006" xmlns:aink="http://schemas.microsoft.com/office/drawing/2016/ink" xmlns:am3d="http://schemas.microsoft.com/office/drawing/2017/model3d" xmlns:o="urn:schemas-microsoft-com:office:office" xmlns:r="http://schemas.openxmlformats.org/officeDocument/2006/relationships" xmlns:m="http://schemas.openxmlformats.org/officeDocument/2006/math" xmlns:v="urn:schemas-microsoft-com:vml" xmlns:wp14="http://schemas.microsoft.com/office/word/2010/wordprocessingDrawing" xmlns:wp="http://schemas.openxmlformats.org/drawingml/2006/wordprocessingDrawing" xmlns:w10="urn:schemas-microsoft-com:office:word" xmlns:w="http://schemas.openxmlformats.org/wordprocessingml/2006/main" xmlns:w14="http://schemas.microsoft.com/office/word/2010/wordml" xmlns:w15="http://schemas.microsoft.com/office/word/2012/wordml" xmlns:w16cex="http://schemas.microsoft.com/office/word/2018/wordml/cex" xmlns:w16cid="http://schemas.microsoft.com/office/word/2016/wordml/cid" xmlns:w16="http://schemas.microsoft.com/office/word/2018/wordml" xmlns:w16sdtdh="http://schemas.microsoft.com/office/word/2020/wordml/sdtdatahash" xmlns:w16se="http://schemas.microsoft.com/office/word/2015/wordml/symex" xmlns:wpg="http://schemas.microsoft.com/office/word/2010/wordprocessingGroup" xmlns:wpi="http://schemas.microsoft.com/office/word/2010/wordprocessingInk" xmlns:wne="http://schemas.microsoft.com/office/word/2006/wordml" xmlns:wps="http://schemas.microsoft.com/office/word/2010/wordprocessingShape" mc:Ignorable="w14 w15 w16se w16cid w16 w16cex w16sdtdh wp14">
+<w:endnotes xmlns:wpc="http://schemas.microsoft.com/office/word/2010/wordprocessingCanvas" xmlns:cx="http://schemas.microsoft.com/office/drawing/2014/chartex" xmlns:cx1="http://schemas.microsoft.com/office/drawing/2015/9/8/chartex" xmlns:mc="http://schemas.openxmlformats.org/markup-compatibility/2006" xmlns:o="urn:schemas-microsoft-com:office:office" xmlns:r="http://schemas.openxmlformats.org/officeDocument/2006/relationships" xmlns:m="http://schemas.openxmlformats.org/officeDocument/2006/math" xmlns:v="urn:schemas-microsoft-com:vml" xmlns:wp14="http://schemas.microsoft.com/office/word/2010/wordprocessingDrawing" xmlns:wp="http://schemas.openxmlformats.org/drawingml/2006/wordprocessingDrawing" xmlns:w10="urn:schemas-microsoft-com:office:word" xmlns:w="http://schemas.openxmlformats.org/wordprocessingml/2006/main" xmlns:w14="http://schemas.microsoft.com/office/word/2010/wordml" xmlns:w15="http://schemas.microsoft.com/office/word/2012/wordml" xmlns:w16se="http://schemas.microsoft.com/office/word/2015/wordml/symex" xmlns:wpg="http://schemas.microsoft.com/office/word/2010/wordprocessingGroup" xmlns:wpi="http://schemas.microsoft.com/office/word/2010/wordprocessingInk" xmlns:wne="http://schemas.microsoft.com/office/word/2006/wordml" xmlns:wps="http://schemas.microsoft.com/office/word/2010/wordprocessingShape" mc:Ignorable="w14 w15 w16se wp14">
   <w:endnote w:type="separator" w:id="-1">
     <w:p>
       <w:pPr>
@@ -4409,7 +5360,7 @@
 </file>
 
 <file path=word/footer1.xml><?xml version="1.0" encoding="utf-8"?>
-<w:ftr xmlns:wpc="http://schemas.microsoft.com/office/word/2010/wordprocessingCanvas" xmlns:cx="http://schemas.microsoft.com/office/drawing/2014/chartex" xmlns:cx1="http://schemas.microsoft.com/office/drawing/2015/9/8/chartex" xmlns:cx2="http://schemas.microsoft.com/office/drawing/2015/10/21/chartex" xmlns:cx3="http://schemas.microsoft.com/office/drawing/2016/5/9/chartex" xmlns:cx4="http://schemas.microsoft.com/office/drawing/2016/5/10/chartex" xmlns:cx5="http://schemas.microsoft.com/office/drawing/2016/5/11/chartex" xmlns:cx6="http://schemas.microsoft.com/office/drawing/2016/5/12/chartex" xmlns:cx7="http://schemas.microsoft.com/office/drawing/2016/5/13/chartex" xmlns:cx8="http://schemas.microsoft.com/office/drawing/2016/5/14/chartex" xmlns:mc="http://schemas.openxmlformats.org/markup-compatibility/2006" xmlns:aink="http://schemas.microsoft.com/office/drawing/2016/ink" xmlns:am3d="http://schemas.microsoft.com/office/drawing/2017/model3d" xmlns:o="urn:schemas-microsoft-com:office:office" xmlns:r="http://schemas.openxmlformats.org/officeDocument/2006/relationships" xmlns:m="http://schemas.openxmlformats.org/officeDocument/2006/math" xmlns:v="urn:schemas-microsoft-com:vml" xmlns:wp14="http://schemas.microsoft.com/office/word/2010/wordprocessingDrawing" xmlns:wp="http://schemas.openxmlformats.org/drawingml/2006/wordprocessingDrawing" xmlns:w10="urn:schemas-microsoft-com:office:word" xmlns:w="http://schemas.openxmlformats.org/wordprocessingml/2006/main" xmlns:w14="http://schemas.microsoft.com/office/word/2010/wordml" xmlns:w15="http://schemas.microsoft.com/office/word/2012/wordml" xmlns:w16cex="http://schemas.microsoft.com/office/word/2018/wordml/cex" xmlns:w16cid="http://schemas.microsoft.com/office/word/2016/wordml/cid" xmlns:w16="http://schemas.microsoft.com/office/word/2018/wordml" xmlns:w16sdtdh="http://schemas.microsoft.com/office/word/2020/wordml/sdtdatahash" xmlns:w16se="http://schemas.microsoft.com/office/word/2015/wordml/symex" xmlns:wpg="http://schemas.microsoft.com/office/word/2010/wordprocessingGroup" xmlns:wpi="http://schemas.microsoft.com/office/word/2010/wordprocessingInk" xmlns:wne="http://schemas.microsoft.com/office/word/2006/wordml" xmlns:wps="http://schemas.microsoft.com/office/word/2010/wordprocessingShape" mc:Ignorable="w14 w15 w16se w16cid w16 w16cex w16sdtdh wp14">
+<w:ftr xmlns:wpc="http://schemas.microsoft.com/office/word/2010/wordprocessingCanvas" xmlns:cx="http://schemas.microsoft.com/office/drawing/2014/chartex" xmlns:cx1="http://schemas.microsoft.com/office/drawing/2015/9/8/chartex" xmlns:mc="http://schemas.openxmlformats.org/markup-compatibility/2006" xmlns:o="urn:schemas-microsoft-com:office:office" xmlns:r="http://schemas.openxmlformats.org/officeDocument/2006/relationships" xmlns:m="http://schemas.openxmlformats.org/officeDocument/2006/math" xmlns:v="urn:schemas-microsoft-com:vml" xmlns:wp14="http://schemas.microsoft.com/office/word/2010/wordprocessingDrawing" xmlns:wp="http://schemas.openxmlformats.org/drawingml/2006/wordprocessingDrawing" xmlns:w10="urn:schemas-microsoft-com:office:word" xmlns:w="http://schemas.openxmlformats.org/wordprocessingml/2006/main" xmlns:w14="http://schemas.microsoft.com/office/word/2010/wordml" xmlns:w15="http://schemas.microsoft.com/office/word/2012/wordml" xmlns:w16se="http://schemas.microsoft.com/office/word/2015/wordml/symex" xmlns:wpg="http://schemas.microsoft.com/office/word/2010/wordprocessingGroup" xmlns:wpi="http://schemas.microsoft.com/office/word/2010/wordprocessingInk" xmlns:wne="http://schemas.microsoft.com/office/word/2006/wordml" xmlns:wps="http://schemas.microsoft.com/office/word/2010/wordprocessingShape" mc:Ignorable="w14 w15 w16se wp14">
   <w:p>
     <w:pPr>
       <w:pStyle w:val="Footer"/>
@@ -4475,7 +5426,7 @@
 </file>
 
 <file path=word/footnotes.xml><?xml version="1.0" encoding="utf-8"?>
-<w:footnotes xmlns:wpc="http://schemas.microsoft.com/office/word/2010/wordprocessingCanvas" xmlns:cx="http://schemas.microsoft.com/office/drawing/2014/chartex" xmlns:cx1="http://schemas.microsoft.com/office/drawing/2015/9/8/chartex" xmlns:cx2="http://schemas.microsoft.com/office/drawing/2015/10/21/chartex" xmlns:cx3="http://schemas.microsoft.com/office/drawing/2016/5/9/chartex" xmlns:cx4="http://schemas.microsoft.com/office/drawing/2016/5/10/chartex" xmlns:cx5="http://schemas.microsoft.com/office/drawing/2016/5/11/chartex" xmlns:cx6="http://schemas.microsoft.com/office/drawing/2016/5/12/chartex" xmlns:cx7="http://schemas.microsoft.com/office/drawing/2016/5/13/chartex" xmlns:cx8="http://schemas.microsoft.com/office/drawing/2016/5/14/chartex" xmlns:mc="http://schemas.openxmlformats.org/markup-compatibility/2006" xmlns:aink="http://schemas.microsoft.com/office/drawing/2016/ink" xmlns:am3d="http://schemas.microsoft.com/office/drawing/2017/model3d" xmlns:o="urn:schemas-microsoft-com:office:office" xmlns:r="http://schemas.openxmlformats.org/officeDocument/2006/relationships" xmlns:m="http://schemas.openxmlformats.org/officeDocument/2006/math" xmlns:v="urn:schemas-microsoft-com:vml" xmlns:wp14="http://schemas.microsoft.com/office/word/2010/wordprocessingDrawing" xmlns:wp="http://schemas.openxmlformats.org/drawingml/2006/wordprocessingDrawing" xmlns:w10="urn:schemas-microsoft-com:office:word" xmlns:w="http://schemas.openxmlformats.org/wordprocessingml/2006/main" xmlns:w14="http://schemas.microsoft.com/office/word/2010/wordml" xmlns:w15="http://schemas.microsoft.com/office/word/2012/wordml" xmlns:w16cex="http://schemas.microsoft.com/office/word/2018/wordml/cex" xmlns:w16cid="http://schemas.microsoft.com/office/word/2016/wordml/cid" xmlns:w16="http://schemas.microsoft.com/office/word/2018/wordml" xmlns:w16sdtdh="http://schemas.microsoft.com/office/word/2020/wordml/sdtdatahash" xmlns:w16se="http://schemas.microsoft.com/office/word/2015/wordml/symex" xmlns:wpg="http://schemas.microsoft.com/office/word/2010/wordprocessingGroup" xmlns:wpi="http://schemas.microsoft.com/office/word/2010/wordprocessingInk" xmlns:wne="http://schemas.microsoft.com/office/word/2006/wordml" xmlns:wps="http://schemas.microsoft.com/office/word/2010/wordprocessingShape" mc:Ignorable="w14 w15 w16se w16cid w16 w16cex w16sdtdh wp14">
+<w:footnotes xmlns:wpc="http://schemas.microsoft.com/office/word/2010/wordprocessingCanvas" xmlns:cx="http://schemas.microsoft.com/office/drawing/2014/chartex" xmlns:cx1="http://schemas.microsoft.com/office/drawing/2015/9/8/chartex" xmlns:mc="http://schemas.openxmlformats.org/markup-compatibility/2006" xmlns:o="urn:schemas-microsoft-com:office:office" xmlns:r="http://schemas.openxmlformats.org/officeDocument/2006/relationships" xmlns:m="http://schemas.openxmlformats.org/officeDocument/2006/math" xmlns:v="urn:schemas-microsoft-com:vml" xmlns:wp14="http://schemas.microsoft.com/office/word/2010/wordprocessingDrawing" xmlns:wp="http://schemas.openxmlformats.org/drawingml/2006/wordprocessingDrawing" xmlns:w10="urn:schemas-microsoft-com:office:word" xmlns:w="http://schemas.openxmlformats.org/wordprocessingml/2006/main" xmlns:w14="http://schemas.microsoft.com/office/word/2010/wordml" xmlns:w15="http://schemas.microsoft.com/office/word/2012/wordml" xmlns:w16se="http://schemas.microsoft.com/office/word/2015/wordml/symex" xmlns:wpg="http://schemas.microsoft.com/office/word/2010/wordprocessingGroup" xmlns:wpi="http://schemas.microsoft.com/office/word/2010/wordprocessingInk" xmlns:wne="http://schemas.microsoft.com/office/word/2006/wordml" xmlns:wps="http://schemas.microsoft.com/office/word/2010/wordprocessingShape" mc:Ignorable="w14 w15 w16se wp14">
   <w:footnote w:type="separator" w:id="-1">
     <w:p>
       <w:pPr>
@@ -4500,7 +5451,7 @@
 </file>
 
 <file path=word/header1.xml><?xml version="1.0" encoding="utf-8"?>
-<w:hdr xmlns:wpc="http://schemas.microsoft.com/office/word/2010/wordprocessingCanvas" xmlns:cx="http://schemas.microsoft.com/office/drawing/2014/chartex" xmlns:cx1="http://schemas.microsoft.com/office/drawing/2015/9/8/chartex" xmlns:cx2="http://schemas.microsoft.com/office/drawing/2015/10/21/chartex" xmlns:cx3="http://schemas.microsoft.com/office/drawing/2016/5/9/chartex" xmlns:cx4="http://schemas.microsoft.com/office/drawing/2016/5/10/chartex" xmlns:cx5="http://schemas.microsoft.com/office/drawing/2016/5/11/chartex" xmlns:cx6="http://schemas.microsoft.com/office/drawing/2016/5/12/chartex" xmlns:cx7="http://schemas.microsoft.com/office/drawing/2016/5/13/chartex" xmlns:cx8="http://schemas.microsoft.com/office/drawing/2016/5/14/chartex" xmlns:mc="http://schemas.openxmlformats.org/markup-compatibility/2006" xmlns:aink="http://schemas.microsoft.com/office/drawing/2016/ink" xmlns:am3d="http://schemas.microsoft.com/office/drawing/2017/model3d" xmlns:o="urn:schemas-microsoft-com:office:office" xmlns:r="http://schemas.openxmlformats.org/officeDocument/2006/relationships" xmlns:m="http://schemas.openxmlformats.org/officeDocument/2006/math" xmlns:v="urn:schemas-microsoft-com:vml" xmlns:wp14="http://schemas.microsoft.com/office/word/2010/wordprocessingDrawing" xmlns:wp="http://schemas.openxmlformats.org/drawingml/2006/wordprocessingDrawing" xmlns:w10="urn:schemas-microsoft-com:office:word" xmlns:w="http://schemas.openxmlformats.org/wordprocessingml/2006/main" xmlns:w14="http://schemas.microsoft.com/office/word/2010/wordml" xmlns:w15="http://schemas.microsoft.com/office/word/2012/wordml" xmlns:w16cex="http://schemas.microsoft.com/office/word/2018/wordml/cex" xmlns:w16cid="http://schemas.microsoft.com/office/word/2016/wordml/cid" xmlns:w16="http://schemas.microsoft.com/office/word/2018/wordml" xmlns:w16sdtdh="http://schemas.microsoft.com/office/word/2020/wordml/sdtdatahash" xmlns:w16se="http://schemas.microsoft.com/office/word/2015/wordml/symex" xmlns:wpg="http://schemas.microsoft.com/office/word/2010/wordprocessingGroup" xmlns:wpi="http://schemas.microsoft.com/office/word/2010/wordprocessingInk" xmlns:wne="http://schemas.microsoft.com/office/word/2006/wordml" xmlns:wps="http://schemas.microsoft.com/office/word/2010/wordprocessingShape" mc:Ignorable="w14 w15 w16se w16cid w16 w16cex w16sdtdh wp14">
+<w:hdr xmlns:wpc="http://schemas.microsoft.com/office/word/2010/wordprocessingCanvas" xmlns:cx="http://schemas.microsoft.com/office/drawing/2014/chartex" xmlns:cx1="http://schemas.microsoft.com/office/drawing/2015/9/8/chartex" xmlns:mc="http://schemas.openxmlformats.org/markup-compatibility/2006" xmlns:o="urn:schemas-microsoft-com:office:office" xmlns:r="http://schemas.openxmlformats.org/officeDocument/2006/relationships" xmlns:m="http://schemas.openxmlformats.org/officeDocument/2006/math" xmlns:v="urn:schemas-microsoft-com:vml" xmlns:wp14="http://schemas.microsoft.com/office/word/2010/wordprocessingDrawing" xmlns:wp="http://schemas.openxmlformats.org/drawingml/2006/wordprocessingDrawing" xmlns:w10="urn:schemas-microsoft-com:office:word" xmlns:w="http://schemas.openxmlformats.org/wordprocessingml/2006/main" xmlns:w14="http://schemas.microsoft.com/office/word/2010/wordml" xmlns:w15="http://schemas.microsoft.com/office/word/2012/wordml" xmlns:w16se="http://schemas.microsoft.com/office/word/2015/wordml/symex" xmlns:wpg="http://schemas.microsoft.com/office/word/2010/wordprocessingGroup" xmlns:wpi="http://schemas.microsoft.com/office/word/2010/wordprocessingInk" xmlns:wne="http://schemas.microsoft.com/office/word/2006/wordml" xmlns:wps="http://schemas.microsoft.com/office/word/2010/wordprocessingShape" mc:Ignorable="w14 w15 w16se wp14">
   <w:p>
     <w:pPr>
       <w:spacing w:after="0"/>
@@ -4552,7 +5503,7 @@
 </file>
 
 <file path=word/numbering.xml><?xml version="1.0" encoding="utf-8"?>
-<w:numbering xmlns:wpc="http://schemas.microsoft.com/office/word/2010/wordprocessingCanvas" xmlns:cx="http://schemas.microsoft.com/office/drawing/2014/chartex" xmlns:cx1="http://schemas.microsoft.com/office/drawing/2015/9/8/chartex" xmlns:cx2="http://schemas.microsoft.com/office/drawing/2015/10/21/chartex" xmlns:cx3="http://schemas.microsoft.com/office/drawing/2016/5/9/chartex" xmlns:cx4="http://schemas.microsoft.com/office/drawing/2016/5/10/chartex" xmlns:cx5="http://schemas.microsoft.com/office/drawing/2016/5/11/chartex" xmlns:cx6="http://schemas.microsoft.com/office/drawing/2016/5/12/chartex" xmlns:cx7="http://schemas.microsoft.com/office/drawing/2016/5/13/chartex" xmlns:cx8="http://schemas.microsoft.com/office/drawing/2016/5/14/chartex" xmlns:mc="http://schemas.openxmlformats.org/markup-compatibility/2006" xmlns:aink="http://schemas.microsoft.com/office/drawing/2016/ink" xmlns:am3d="http://schemas.microsoft.com/office/drawing/2017/model3d" xmlns:o="urn:schemas-microsoft-com:office:office" xmlns:r="http://schemas.openxmlformats.org/officeDocument/2006/relationships" xmlns:m="http://schemas.openxmlformats.org/officeDocument/2006/math" xmlns:v="urn:schemas-microsoft-com:vml" xmlns:wp14="http://schemas.microsoft.com/office/word/2010/wordprocessingDrawing" xmlns:wp="http://schemas.openxmlformats.org/drawingml/2006/wordprocessingDrawing" xmlns:w10="urn:schemas-microsoft-com:office:word" xmlns:w="http://schemas.openxmlformats.org/wordprocessingml/2006/main" xmlns:w14="http://schemas.microsoft.com/office/word/2010/wordml" xmlns:w15="http://schemas.microsoft.com/office/word/2012/wordml" xmlns:w16cex="http://schemas.microsoft.com/office/word/2018/wordml/cex" xmlns:w16cid="http://schemas.microsoft.com/office/word/2016/wordml/cid" xmlns:w16="http://schemas.microsoft.com/office/word/2018/wordml" xmlns:w16sdtdh="http://schemas.microsoft.com/office/word/2020/wordml/sdtdatahash" xmlns:w16se="http://schemas.microsoft.com/office/word/2015/wordml/symex" xmlns:wpg="http://schemas.microsoft.com/office/word/2010/wordprocessingGroup" xmlns:wpi="http://schemas.microsoft.com/office/word/2010/wordprocessingInk" xmlns:wne="http://schemas.microsoft.com/office/word/2006/wordml" xmlns:wps="http://schemas.microsoft.com/office/word/2010/wordprocessingShape" mc:Ignorable="w14 w15 w16se w16cid w16 w16cex w16sdtdh wp14">
+<w:numbering xmlns:wpc="http://schemas.microsoft.com/office/word/2010/wordprocessingCanvas" xmlns:cx="http://schemas.microsoft.com/office/drawing/2014/chartex" xmlns:cx1="http://schemas.microsoft.com/office/drawing/2015/9/8/chartex" xmlns:mc="http://schemas.openxmlformats.org/markup-compatibility/2006" xmlns:o="urn:schemas-microsoft-com:office:office" xmlns:r="http://schemas.openxmlformats.org/officeDocument/2006/relationships" xmlns:m="http://schemas.openxmlformats.org/officeDocument/2006/math" xmlns:v="urn:schemas-microsoft-com:vml" xmlns:wp14="http://schemas.microsoft.com/office/word/2010/wordprocessingDrawing" xmlns:wp="http://schemas.openxmlformats.org/drawingml/2006/wordprocessingDrawing" xmlns:w10="urn:schemas-microsoft-com:office:word" xmlns:w="http://schemas.openxmlformats.org/wordprocessingml/2006/main" xmlns:w14="http://schemas.microsoft.com/office/word/2010/wordml" xmlns:w15="http://schemas.microsoft.com/office/word/2012/wordml" xmlns:w16se="http://schemas.microsoft.com/office/word/2015/wordml/symex" xmlns:wpg="http://schemas.microsoft.com/office/word/2010/wordprocessingGroup" xmlns:wpi="http://schemas.microsoft.com/office/word/2010/wordprocessingInk" xmlns:wne="http://schemas.microsoft.com/office/word/2006/wordml" xmlns:wps="http://schemas.microsoft.com/office/word/2010/wordprocessingShape" mc:Ignorable="w14 w15 w16se wp14">
   <w:abstractNum w:abstractNumId="0" w15:restartNumberingAfterBreak="0">
     <w:nsid w:val="0E4E6EBA"/>
     <w:multiLevelType w:val="hybridMultilevel"/>
@@ -5201,7 +6152,7 @@
 </file>
 
 <file path=word/styles.xml><?xml version="1.0" encoding="utf-8"?>
-<w:styles xmlns:mc="http://schemas.openxmlformats.org/markup-compatibility/2006" xmlns:r="http://schemas.openxmlformats.org/officeDocument/2006/relationships" xmlns:w="http://schemas.openxmlformats.org/wordprocessingml/2006/main" xmlns:w14="http://schemas.microsoft.com/office/word/2010/wordml" xmlns:w15="http://schemas.microsoft.com/office/word/2012/wordml" xmlns:w16cex="http://schemas.microsoft.com/office/word/2018/wordml/cex" xmlns:w16cid="http://schemas.microsoft.com/office/word/2016/wordml/cid" xmlns:w16="http://schemas.microsoft.com/office/word/2018/wordml" xmlns:w16sdtdh="http://schemas.microsoft.com/office/word/2020/wordml/sdtdatahash" xmlns:w16se="http://schemas.microsoft.com/office/word/2015/wordml/symex" mc:Ignorable="w14 w15 w16se w16cid w16 w16cex w16sdtdh">
+<w:styles xmlns:mc="http://schemas.openxmlformats.org/markup-compatibility/2006" xmlns:r="http://schemas.openxmlformats.org/officeDocument/2006/relationships" xmlns:w="http://schemas.openxmlformats.org/wordprocessingml/2006/main" xmlns:w14="http://schemas.microsoft.com/office/word/2010/wordml" xmlns:w15="http://schemas.microsoft.com/office/word/2012/wordml" xmlns:w16se="http://schemas.microsoft.com/office/word/2015/wordml/symex" mc:Ignorable="w14 w15 w16se">
   <w:docDefaults>
     <w:rPrDefault>
       <w:rPr>
@@ -5217,7 +6168,7 @@
       </w:pPr>
     </w:pPrDefault>
   </w:docDefaults>
-  <w:latentStyles w:defLockedState="0" w:defUIPriority="99" w:defSemiHidden="0" w:defUnhideWhenUsed="0" w:defQFormat="0" w:count="376">
+  <w:latentStyles w:defLockedState="0" w:defUIPriority="99" w:defSemiHidden="0" w:defUnhideWhenUsed="0" w:defQFormat="0" w:count="371">
     <w:lsdException w:name="Normal" w:uiPriority="0" w:qFormat="1"/>
     <w:lsdException w:name="heading 1" w:uiPriority="9" w:qFormat="1"/>
     <w:lsdException w:name="heading 2" w:semiHidden="1" w:uiPriority="0" w:unhideWhenUsed="1" w:qFormat="1"/>
@@ -5589,11 +6540,6 @@
     <w:lsdException w:name="List Table 5 Dark Accent 6" w:uiPriority="50"/>
     <w:lsdException w:name="List Table 6 Colorful Accent 6" w:uiPriority="51"/>
     <w:lsdException w:name="List Table 7 Colorful Accent 6" w:uiPriority="52"/>
-    <w:lsdException w:name="Mention" w:semiHidden="1" w:unhideWhenUsed="1"/>
-    <w:lsdException w:name="Smart Hyperlink" w:semiHidden="1" w:unhideWhenUsed="1"/>
-    <w:lsdException w:name="Hashtag" w:semiHidden="1" w:unhideWhenUsed="1"/>
-    <w:lsdException w:name="Unresolved Mention" w:semiHidden="1" w:unhideWhenUsed="1"/>
-    <w:lsdException w:name="Smart Link" w:semiHidden="1" w:unhideWhenUsed="1"/>
   </w:latentStyles>
   <w:style w:type="paragraph" w:default="1" w:styleId="Normal">
     <w:name w:val="Normal"/>
@@ -5672,29 +6618,6 @@
       <w:szCs w:val="24"/>
     </w:rPr>
   </w:style>
-  <w:style w:type="paragraph" w:styleId="Heading4">
-    <w:name w:val="heading 4"/>
-    <w:basedOn w:val="Normal"/>
-    <w:next w:val="Normal"/>
-    <w:link w:val="Heading4Char"/>
-    <w:uiPriority w:val="9"/>
-    <w:semiHidden/>
-    <w:unhideWhenUsed/>
-    <w:qFormat/>
-    <w:rsid w:val="00161DBD"/>
-    <w:pPr>
-      <w:keepNext/>
-      <w:keepLines/>
-      <w:spacing w:before="40" w:after="0"/>
-      <w:outlineLvl w:val="3"/>
-    </w:pPr>
-    <w:rPr>
-      <w:rFonts w:asciiTheme="majorHAnsi" w:eastAsiaTheme="majorEastAsia" w:hAnsiTheme="majorHAnsi" w:cstheme="majorBidi"/>
-      <w:i/>
-      <w:iCs/>
-      <w:color w:val="365F91" w:themeColor="accent1" w:themeShade="BF"/>
-    </w:rPr>
-  </w:style>
   <w:style w:type="paragraph" w:styleId="Heading5">
     <w:name w:val="heading 5"/>
     <w:basedOn w:val="Normal"/>
@@ -5740,6 +6663,7 @@
   <w:style w:type="character" w:default="1" w:styleId="DefaultParagraphFont">
     <w:name w:val="Default Paragraph Font"/>
     <w:uiPriority w:val="1"/>
+    <w:semiHidden/>
     <w:unhideWhenUsed/>
   </w:style>
   <w:style w:type="table" w:default="1" w:styleId="TableNormal">
@@ -6799,22 +7723,6 @@
       <w:spacing w:after="100"/>
     </w:pPr>
   </w:style>
-  <w:style w:type="character" w:customStyle="1" w:styleId="Heading4Char">
-    <w:name w:val="Heading 4 Char"/>
-    <w:basedOn w:val="DefaultParagraphFont"/>
-    <w:link w:val="Heading4"/>
-    <w:uiPriority w:val="9"/>
-    <w:semiHidden/>
-    <w:rsid w:val="00161DBD"/>
-    <w:rPr>
-      <w:rFonts w:asciiTheme="majorHAnsi" w:eastAsiaTheme="majorEastAsia" w:hAnsiTheme="majorHAnsi" w:cstheme="majorBidi"/>
-      <w:i/>
-      <w:iCs/>
-      <w:color w:val="365F91" w:themeColor="accent1" w:themeShade="BF"/>
-      <w:sz w:val="24"/>
-      <w:szCs w:val="20"/>
-    </w:rPr>
-  </w:style>
 </w:styles>
 </file>
 
@@ -7102,16 +8010,6 @@
 </file>
 
 <file path=customXml/item1.xml><?xml version="1.0" encoding="utf-8"?>
-<p:properties xmlns:p="http://schemas.microsoft.com/office/2006/metadata/properties" xmlns:xsi="http://www.w3.org/2001/XMLSchema-instance" xmlns:pc="http://schemas.microsoft.com/office/infopath/2007/PartnerControls">
-  <documentManagement/>
-</p:properties>
-</file>
-
-<file path=customXml/item2.xml><?xml version="1.0" encoding="utf-8"?>
-<b:Sources xmlns:b="http://schemas.openxmlformats.org/officeDocument/2006/bibliography" xmlns="http://schemas.openxmlformats.org/officeDocument/2006/bibliography" SelectedStyle="\APASixthEditionOfficeOnline.xsl" StyleName="APA" Version="6"/>
-</file>
-
-<file path=customXml/item3.xml><?xml version="1.0" encoding="utf-8"?>
 <?mso-contentType ?>
 <FormTemplates xmlns="http://schemas.microsoft.com/sharepoint/v3/contenttype/forms">
   <Display>DocumentLibraryForm</Display>
@@ -7120,7 +8018,7 @@
 </FormTemplates>
 </file>
 
-<file path=customXml/item4.xml><?xml version="1.0" encoding="utf-8"?>
+<file path=customXml/item2.xml><?xml version="1.0" encoding="utf-8"?>
 <ct:contentTypeSchema xmlns:ct="http://schemas.microsoft.com/office/2006/metadata/contentType" xmlns:ma="http://schemas.microsoft.com/office/2006/metadata/properties/metaAttributes" ct:_="" ma:_="" ma:contentTypeName="Document" ma:contentTypeID="0x010100C89661B33D63F14697E4D581C32BAF5E" ma:contentTypeVersion="4" ma:contentTypeDescription="Create a new document." ma:contentTypeScope="" ma:versionID="1642361c0cc2e908fc6ef5628dee731f">
   <xsd:schema xmlns:xsd="http://www.w3.org/2001/XMLSchema" xmlns:xs="http://www.w3.org/2001/XMLSchema" xmlns:p="http://schemas.microsoft.com/office/2006/metadata/properties" targetNamespace="http://schemas.microsoft.com/office/2006/metadata/properties" ma:root="true" ma:fieldsID="1dab2e3c9ece9446628f55e6a105fe53">
     <xsd:element name="properties">
@@ -7234,24 +8132,17 @@
 </ct:contentTypeSchema>
 </file>
 
-<file path=customXml/itemProps1.xml><?xml version="1.0" encoding="utf-8"?>
-<ds:datastoreItem xmlns:ds="http://schemas.openxmlformats.org/officeDocument/2006/customXml" ds:itemID="{5F1F1598-4476-41E3-A6E9-1B9A44F95D4D}">
-  <ds:schemaRefs>
-    <ds:schemaRef ds:uri="http://schemas.microsoft.com/office/2006/metadata/properties"/>
-    <ds:schemaRef ds:uri="http://schemas.microsoft.com/office/infopath/2007/PartnerControls"/>
-  </ds:schemaRefs>
-</ds:datastoreItem>
+<file path=customXml/item3.xml><?xml version="1.0" encoding="utf-8"?>
+<p:properties xmlns:p="http://schemas.microsoft.com/office/2006/metadata/properties" xmlns:xsi="http://www.w3.org/2001/XMLSchema-instance" xmlns:pc="http://schemas.microsoft.com/office/infopath/2007/PartnerControls">
+  <documentManagement/>
+</p:properties>
 </file>
 
-<file path=customXml/itemProps2.xml><?xml version="1.0" encoding="utf-8"?>
-<ds:datastoreItem xmlns:ds="http://schemas.openxmlformats.org/officeDocument/2006/customXml" ds:itemID="{3CB761EA-1860-4DEC-B0C5-3AABD70C88FA}">
-  <ds:schemaRefs>
-    <ds:schemaRef ds:uri="http://schemas.openxmlformats.org/officeDocument/2006/bibliography"/>
-  </ds:schemaRefs>
-</ds:datastoreItem>
+<file path=customXml/item4.xml><?xml version="1.0" encoding="utf-8"?>
+<b:Sources xmlns:b="http://schemas.openxmlformats.org/officeDocument/2006/bibliography" xmlns="http://schemas.openxmlformats.org/officeDocument/2006/bibliography" SelectedStyle="\APASixthEditionOfficeOnline.xsl" StyleName="APA" Version="6"/>
 </file>
 
-<file path=customXml/itemProps3.xml><?xml version="1.0" encoding="utf-8"?>
+<file path=customXml/itemProps1.xml><?xml version="1.0" encoding="utf-8"?>
 <ds:datastoreItem xmlns:ds="http://schemas.openxmlformats.org/officeDocument/2006/customXml" ds:itemID="{6C7F8188-CD09-44F2-8C6F-50B02A5FBC45}">
   <ds:schemaRefs>
     <ds:schemaRef ds:uri="http://schemas.microsoft.com/sharepoint/v3/contenttype/forms"/>
@@ -7259,7 +8150,7 @@
 </ds:datastoreItem>
 </file>
 
-<file path=customXml/itemProps4.xml><?xml version="1.0" encoding="utf-8"?>
+<file path=customXml/itemProps2.xml><?xml version="1.0" encoding="utf-8"?>
 <ds:datastoreItem xmlns:ds="http://schemas.openxmlformats.org/officeDocument/2006/customXml" ds:itemID="{41BE7C67-D0CF-4DE2-A7F2-853E27B807C3}">
   <ds:schemaRefs>
     <ds:schemaRef ds:uri="http://schemas.microsoft.com/office/2006/metadata/contentType"/>
@@ -7273,4 +8164,27 @@
     <ds:schemaRef ds:uri="http://schemas.microsoft.com/office/infopath/2007/PartnerControls"/>
   </ds:schemaRefs>
 </ds:datastoreItem>
+</file>
+
+<file path=customXml/itemProps3.xml><?xml version="1.0" encoding="utf-8"?>
+<ds:datastoreItem xmlns:ds="http://schemas.openxmlformats.org/officeDocument/2006/customXml" ds:itemID="{5F1F1598-4476-41E3-A6E9-1B9A44F95D4D}">
+  <ds:schemaRefs>
+    <ds:schemaRef ds:uri="http://schemas.microsoft.com/office/2006/documentManagement/types"/>
+    <ds:schemaRef ds:uri="http://purl.org/dc/elements/1.1/"/>
+    <ds:schemaRef ds:uri="http://schemas.microsoft.com/office/2006/metadata/properties"/>
+    <ds:schemaRef ds:uri="http://purl.org/dc/terms/"/>
+    <ds:schemaRef ds:uri="http://schemas.openxmlformats.org/package/2006/metadata/core-properties"/>
+    <ds:schemaRef ds:uri="http://schemas.microsoft.com/office/infopath/2007/PartnerControls"/>
+    <ds:schemaRef ds:uri="http://www.w3.org/XML/1998/namespace"/>
+    <ds:schemaRef ds:uri="http://purl.org/dc/dcmitype/"/>
+  </ds:schemaRefs>
+</ds:datastoreItem>
+</file>
+
+<file path=customXml/itemProps4.xml><?xml version="1.0" encoding="utf-8"?>
+<ds:datastoreItem xmlns:ds="http://schemas.openxmlformats.org/officeDocument/2006/customXml" ds:itemID="{BE3D57CA-330C-4B51-BB20-1A8E21474735}">
+  <ds:schemaRefs>
+    <ds:schemaRef ds:uri="http://schemas.openxmlformats.org/officeDocument/2006/bibliography"/>
+  </ds:schemaRefs>
+</ds:datastoreItem>
 </file>
</xml_diff>